<commit_message>
Modificacion en el documento de requerimientos, modelo MER y modelo relacional de datos
</commit_message>
<xml_diff>
--- a/Documentos/Rutas Turisticas epecificación de requisistos-ieee-830.docx
+++ b/Documentos/Rutas Turisticas epecificación de requisistos-ieee-830.docx
@@ -1304,9 +1304,9 @@
         </w:sectPr>
       </w:pPr>
     </w:p>
-    <w:bookmarkStart w:id="2" w:name="_1fob9te" w:colFirst="0" w:colLast="0" w:displacedByCustomXml="next"/>
+    <w:bookmarkStart w:id="2" w:name="_8lszyq14o2yo" w:colFirst="0" w:colLast="0" w:displacedByCustomXml="next"/>
     <w:bookmarkEnd w:id="2" w:displacedByCustomXml="next"/>
-    <w:bookmarkStart w:id="3" w:name="_8lszyq14o2yo" w:colFirst="0" w:colLast="0" w:displacedByCustomXml="next"/>
+    <w:bookmarkStart w:id="3" w:name="_1fob9te" w:colFirst="0" w:colLast="0" w:displacedByCustomXml="next"/>
     <w:bookmarkEnd w:id="3" w:displacedByCustomXml="next"/>
     <w:sdt>
       <w:sdtPr>
@@ -10233,6 +10233,320 @@
             <w:tcW w:w="1560" w:type="dxa"/>
           </w:tcPr>
           <w:p>
+            <w:r>
+              <w:rPr>
+                <w:color w:val="000000"/>
+              </w:rPr>
+              <w:t>Funcional</w:t>
+            </w:r>
+          </w:p>
+        </w:tc>
+        <w:tc>
+          <w:tcPr>
+            <w:tcW w:w="2671" w:type="dxa"/>
+          </w:tcPr>
+          <w:p>
+            <w:r>
+              <w:t>RF</w:t>
+            </w:r>
+            <w:r>
+              <w:t>32</w:t>
+            </w:r>
+            <w:r>
+              <w:t xml:space="preserve">-Registrar </w:t>
+            </w:r>
+            <w:r>
+              <w:t>Menú</w:t>
+            </w:r>
+          </w:p>
+        </w:tc>
+        <w:tc>
+          <w:tcPr>
+            <w:tcW w:w="1182" w:type="dxa"/>
+          </w:tcPr>
+          <w:p>
+            <w:pPr>
+              <w:jc w:val="center"/>
+              <w:rPr>
+                <w:color w:val="000000"/>
+              </w:rPr>
+            </w:pPr>
+            <w:r>
+              <w:rPr>
+                <w:color w:val="000000"/>
+              </w:rPr>
+              <w:t>Alta</w:t>
+            </w:r>
+          </w:p>
+        </w:tc>
+        <w:tc>
+          <w:tcPr>
+            <w:tcW w:w="3660" w:type="dxa"/>
+          </w:tcPr>
+          <w:p>
+            <w:pPr>
+              <w:rPr>
+                <w:color w:val="000000"/>
+              </w:rPr>
+            </w:pPr>
+            <w:r>
+              <w:rPr>
+                <w:color w:val="000000"/>
+              </w:rPr>
+              <w:t>Registrar informaci</w:t>
+            </w:r>
+            <w:r>
+              <w:rPr>
+                <w:color w:val="000000"/>
+              </w:rPr>
+              <w:t xml:space="preserve">ón del menú </w:t>
+            </w:r>
+          </w:p>
+        </w:tc>
+      </w:tr>
+      <w:tr>
+        <w:tc>
+          <w:tcPr>
+            <w:tcW w:w="1560" w:type="dxa"/>
+          </w:tcPr>
+          <w:p>
+            <w:r>
+              <w:rPr>
+                <w:color w:val="000000"/>
+              </w:rPr>
+              <w:t>Funcional</w:t>
+            </w:r>
+          </w:p>
+        </w:tc>
+        <w:tc>
+          <w:tcPr>
+            <w:tcW w:w="2671" w:type="dxa"/>
+          </w:tcPr>
+          <w:p>
+            <w:r>
+              <w:t>RF</w:t>
+            </w:r>
+            <w:r>
+              <w:t>33</w:t>
+            </w:r>
+            <w:r>
+              <w:t xml:space="preserve">-Editar </w:t>
+            </w:r>
+            <w:r>
+              <w:t>Menú</w:t>
+            </w:r>
+          </w:p>
+        </w:tc>
+        <w:tc>
+          <w:tcPr>
+            <w:tcW w:w="1182" w:type="dxa"/>
+          </w:tcPr>
+          <w:p>
+            <w:pPr>
+              <w:jc w:val="center"/>
+              <w:rPr>
+                <w:color w:val="000000"/>
+              </w:rPr>
+            </w:pPr>
+            <w:r>
+              <w:rPr>
+                <w:color w:val="000000"/>
+              </w:rPr>
+              <w:t>Media</w:t>
+            </w:r>
+          </w:p>
+        </w:tc>
+        <w:tc>
+          <w:tcPr>
+            <w:tcW w:w="3660" w:type="dxa"/>
+          </w:tcPr>
+          <w:p>
+            <w:pPr>
+              <w:rPr>
+                <w:color w:val="000000"/>
+              </w:rPr>
+            </w:pPr>
+            <w:r>
+              <w:rPr>
+                <w:color w:val="000000"/>
+              </w:rPr>
+              <w:t xml:space="preserve">Editar informacion </w:t>
+            </w:r>
+            <w:r>
+              <w:rPr>
+                <w:color w:val="000000"/>
+              </w:rPr>
+              <w:t>del menú</w:t>
+            </w:r>
+          </w:p>
+        </w:tc>
+      </w:tr>
+      <w:tr>
+        <w:tc>
+          <w:tcPr>
+            <w:tcW w:w="1560" w:type="dxa"/>
+          </w:tcPr>
+          <w:p>
+            <w:r>
+              <w:rPr>
+                <w:color w:val="000000"/>
+              </w:rPr>
+              <w:t>Funcional</w:t>
+            </w:r>
+          </w:p>
+        </w:tc>
+        <w:tc>
+          <w:tcPr>
+            <w:tcW w:w="2671" w:type="dxa"/>
+          </w:tcPr>
+          <w:p>
+            <w:r>
+              <w:t>RF</w:t>
+            </w:r>
+            <w:r>
+              <w:t>3</w:t>
+            </w:r>
+            <w:r>
+              <w:t>4</w:t>
+            </w:r>
+            <w:r>
+              <w:t xml:space="preserve">-Eliminar </w:t>
+            </w:r>
+            <w:r>
+              <w:t>Menú</w:t>
+            </w:r>
+          </w:p>
+        </w:tc>
+        <w:tc>
+          <w:tcPr>
+            <w:tcW w:w="1182" w:type="dxa"/>
+          </w:tcPr>
+          <w:p>
+            <w:pPr>
+              <w:jc w:val="center"/>
+              <w:rPr>
+                <w:color w:val="000000"/>
+              </w:rPr>
+            </w:pPr>
+            <w:r>
+              <w:rPr>
+                <w:color w:val="000000"/>
+              </w:rPr>
+              <w:t>Media</w:t>
+            </w:r>
+          </w:p>
+        </w:tc>
+        <w:tc>
+          <w:tcPr>
+            <w:tcW w:w="3660" w:type="dxa"/>
+          </w:tcPr>
+          <w:p>
+            <w:pPr>
+              <w:rPr>
+                <w:color w:val="000000"/>
+              </w:rPr>
+            </w:pPr>
+            <w:r>
+              <w:rPr>
+                <w:color w:val="000000"/>
+              </w:rPr>
+              <w:t xml:space="preserve">Eliminar </w:t>
+            </w:r>
+            <w:r>
+              <w:rPr>
+                <w:color w:val="000000"/>
+              </w:rPr>
+              <w:t>items del menú</w:t>
+            </w:r>
+          </w:p>
+        </w:tc>
+      </w:tr>
+      <w:tr>
+        <w:tc>
+          <w:tcPr>
+            <w:tcW w:w="1560" w:type="dxa"/>
+          </w:tcPr>
+          <w:p>
+            <w:r>
+              <w:rPr>
+                <w:color w:val="000000"/>
+              </w:rPr>
+              <w:t>Funcional</w:t>
+            </w:r>
+          </w:p>
+        </w:tc>
+        <w:tc>
+          <w:tcPr>
+            <w:tcW w:w="2671" w:type="dxa"/>
+          </w:tcPr>
+          <w:p>
+            <w:r>
+              <w:t>RF</w:t>
+            </w:r>
+            <w:r>
+              <w:t>3</w:t>
+            </w:r>
+            <w:r>
+              <w:t>5</w:t>
+            </w:r>
+            <w:r>
+              <w:t xml:space="preserve">-Consultar </w:t>
+            </w:r>
+            <w:r>
+              <w:t>Menú</w:t>
+            </w:r>
+          </w:p>
+        </w:tc>
+        <w:tc>
+          <w:tcPr>
+            <w:tcW w:w="1182" w:type="dxa"/>
+          </w:tcPr>
+          <w:p>
+            <w:pPr>
+              <w:jc w:val="center"/>
+              <w:rPr>
+                <w:color w:val="000000"/>
+              </w:rPr>
+            </w:pPr>
+            <w:r>
+              <w:rPr>
+                <w:color w:val="000000"/>
+              </w:rPr>
+              <w:t>Media</w:t>
+            </w:r>
+          </w:p>
+        </w:tc>
+        <w:tc>
+          <w:tcPr>
+            <w:tcW w:w="3660" w:type="dxa"/>
+          </w:tcPr>
+          <w:p>
+            <w:pPr>
+              <w:rPr>
+                <w:color w:val="000000"/>
+              </w:rPr>
+            </w:pPr>
+            <w:r>
+              <w:rPr>
+                <w:color w:val="000000"/>
+              </w:rPr>
+              <w:t xml:space="preserve">Consultar informacion </w:t>
+            </w:r>
+            <w:r>
+              <w:rPr>
+                <w:color w:val="000000"/>
+              </w:rPr>
+              <w:t>del menú registrado en el sistema</w:t>
+            </w:r>
+          </w:p>
+        </w:tc>
+      </w:tr>
+      <w:tr>
+        <w:tc>
+          <w:tcPr>
+            <w:tcW w:w="1560" w:type="dxa"/>
+          </w:tcPr>
+          <w:p>
             <w:pPr>
               <w:rPr>
                 <w:color w:val="000000"/>
@@ -10258,10 +10572,7 @@
           </w:tcPr>
           <w:p>
             <w:r>
-              <w:t>RNF01-</w:t>
-            </w:r>
-            <w:r>
-              <w:t xml:space="preserve">Interfaz </w:t>
+              <w:t xml:space="preserve">RNF01-Interfaz </w:t>
             </w:r>
           </w:p>
         </w:tc>
@@ -10298,13 +10609,7 @@
               <w:rPr>
                 <w:color w:val="000000"/>
               </w:rPr>
-              <w:t>Inter</w:t>
-            </w:r>
-            <w:r>
-              <w:rPr>
-                <w:color w:val="000000"/>
-              </w:rPr>
-              <w:t>faz amigable con el usuario</w:t>
+              <w:t>Interfaz amigable con el usuario</w:t>
             </w:r>
           </w:p>
         </w:tc>
@@ -10340,10 +10645,7 @@
           </w:tcPr>
           <w:p>
             <w:r>
-              <w:t>RNF02-</w:t>
-            </w:r>
-            <w:r>
-              <w:t xml:space="preserve">Seguridad </w:t>
+              <w:t xml:space="preserve">RNF02-Seguridad </w:t>
             </w:r>
           </w:p>
         </w:tc>
@@ -10376,6 +10678,12 @@
                 <w:color w:val="000000"/>
               </w:rPr>
             </w:pPr>
+            <w:r>
+              <w:rPr>
+                <w:color w:val="000000"/>
+              </w:rPr>
+              <w:t>Protección contra ataques</w:t>
+            </w:r>
           </w:p>
         </w:tc>
       </w:tr>
@@ -10410,10 +10718,7 @@
           </w:tcPr>
           <w:p>
             <w:r>
-              <w:t>RNF03-</w:t>
-            </w:r>
-            <w:r>
-              <w:t>Mantenibilidad</w:t>
+              <w:t>RNF03-Mantenibilidad</w:t>
             </w:r>
           </w:p>
         </w:tc>
@@ -10640,6 +10945,7 @@
               <w:rPr>
                 <w:b/>
               </w:rPr>
+              <w:lastRenderedPageBreak/>
               <w:t>Descripción del requerimiento:</w:t>
             </w:r>
           </w:p>
@@ -10656,7 +10962,13 @@
               <w:t xml:space="preserve">identificación, </w:t>
             </w:r>
             <w:r>
-              <w:t xml:space="preserve">nombre, correo, </w:t>
+              <w:t xml:space="preserve">nombre, </w:t>
+            </w:r>
+            <w:r>
+              <w:t xml:space="preserve">apellido, </w:t>
+            </w:r>
+            <w:r>
+              <w:t xml:space="preserve">correo, </w:t>
             </w:r>
             <w:r>
               <w:t>telefono</w:t>
@@ -11385,16 +11697,7 @@
               </w:rPr>
             </w:pPr>
             <w:r>
-              <w:t>RNF0</w:t>
-            </w:r>
-            <w:r>
-              <w:t xml:space="preserve">1, </w:t>
-            </w:r>
-            <w:r>
-              <w:t>RNF02, RNF0</w:t>
-            </w:r>
-            <w:r>
-              <w:t>3</w:t>
+              <w:t>RNF01, RNF02, RNF03</w:t>
             </w:r>
           </w:p>
         </w:tc>
@@ -11434,11 +11737,6 @@
         </w:tc>
       </w:tr>
     </w:tbl>
-    <w:p/>
-    <w:p/>
-    <w:p/>
-    <w:p/>
-    <w:p/>
     <w:p/>
     <w:p/>
     <w:p/>
@@ -11782,10 +12080,7 @@
               </w:rPr>
             </w:pPr>
             <w:r>
-              <w:t>RNF0</w:t>
-            </w:r>
-            <w:r>
-              <w:t>1</w:t>
+              <w:t>RNF01</w:t>
             </w:r>
           </w:p>
         </w:tc>
@@ -12255,7 +12550,11 @@
               <w:t>,</w:t>
             </w:r>
             <w:r>
-              <w:t xml:space="preserve"> si ya no puede tomar su plan</w:t>
+              <w:t xml:space="preserve"> si ya no puede tomar su </w:t>
+            </w:r>
+            <w:r>
+              <w:lastRenderedPageBreak/>
+              <w:t>plan</w:t>
             </w:r>
             <w:r>
               <w:t>.</w:t>
@@ -12269,7 +12568,6 @@
           </w:p>
           <w:p>
             <w:r>
-              <w:lastRenderedPageBreak/>
               <w:t>El administrador tambien podra eliminar la reserva si esta no ha sido cancelada con el 50% de su totalidad faltando dos días a la ejecución del mismo.</w:t>
             </w:r>
           </w:p>
@@ -12612,9 +12910,6 @@
                 <w:right w:val="nil"/>
                 <w:between w:val="nil"/>
               </w:pBdr>
-              <w:rPr>
-                <w:color w:val="000000"/>
-              </w:rPr>
             </w:pPr>
             <w:r>
               <w:t xml:space="preserve">El </w:t>
@@ -12641,19 +12936,19 @@
               <w:t xml:space="preserve">: </w:t>
             </w:r>
             <w:r>
-              <w:t xml:space="preserve">tipo de </w:t>
-            </w:r>
-            <w:r>
-              <w:t>h</w:t>
-            </w:r>
-            <w:r>
-              <w:t>ospedaje</w:t>
-            </w:r>
-            <w:r>
-              <w:t>,</w:t>
-            </w:r>
-            <w:r>
-              <w:t xml:space="preserve"> descripcion, numero de camas, fecha de inicio, fecha fin y precio.</w:t>
+              <w:t>nombre, descripcion, camas disponibles, cantidad maxima de personas</w:t>
+            </w:r>
+            <w:r>
+              <w:t xml:space="preserve">, </w:t>
+            </w:r>
+            <w:r>
+              <w:t>fecha y hora,</w:t>
+            </w:r>
+            <w:r>
+              <w:t xml:space="preserve"> </w:t>
+            </w:r>
+            <w:r>
+              <w:t xml:space="preserve"> precio unitario.</w:t>
             </w:r>
           </w:p>
         </w:tc>
@@ -12703,16 +12998,7 @@
               </w:rPr>
             </w:pPr>
             <w:r>
-              <w:t>RNF01</w:t>
-            </w:r>
-            <w:r>
-              <w:t xml:space="preserve">, </w:t>
-            </w:r>
-            <w:r>
-              <w:t>RNF0</w:t>
-            </w:r>
-            <w:r>
-              <w:t>3</w:t>
+              <w:t>RNF01, RNF03</w:t>
             </w:r>
           </w:p>
         </w:tc>
@@ -12958,7 +13244,6 @@
         </w:tc>
       </w:tr>
     </w:tbl>
-    <w:p/>
     <w:p/>
     <w:p/>
     <w:p/>
@@ -13615,6 +13900,7 @@
               <w:rPr>
                 <w:b/>
               </w:rPr>
+              <w:lastRenderedPageBreak/>
               <w:t xml:space="preserve">Requerimiento NO funcional: </w:t>
             </w:r>
           </w:p>
@@ -13650,7 +13936,6 @@
         </w:tc>
       </w:tr>
     </w:tbl>
-    <w:p/>
     <w:p>
       <w:pPr>
         <w:pStyle w:val="Ttulo2"/>
@@ -13918,7 +14203,25 @@
               <w:t xml:space="preserve">: nombre, </w:t>
             </w:r>
             <w:r>
-              <w:t>descripcion, tipo de taller, duracion, disponibilidad, cantidad de personas, precio.</w:t>
+              <w:t>descripcion, duracion, cantidad de personas</w:t>
+            </w:r>
+            <w:r>
+              <w:t>, fe</w:t>
+            </w:r>
+            <w:r>
+              <w:t>ch</w:t>
+            </w:r>
+            <w:r>
+              <w:t>a y hora</w:t>
+            </w:r>
+            <w:r>
+              <w:t>, precio</w:t>
+            </w:r>
+            <w:r>
+              <w:t xml:space="preserve"> y tipo de taller</w:t>
+            </w:r>
+            <w:r>
+              <w:t>.</w:t>
             </w:r>
           </w:p>
         </w:tc>
@@ -14404,6 +14707,7 @@
               <w:rPr>
                 <w:b/>
               </w:rPr>
+              <w:lastRenderedPageBreak/>
               <w:t xml:space="preserve">Requerimiento NO funcional: </w:t>
             </w:r>
           </w:p>
@@ -14955,22 +15259,7 @@
               <w:t xml:space="preserve"> con la siguiente información: </w:t>
             </w:r>
             <w:r>
-              <w:t xml:space="preserve">ubicación, nombre, tipo de </w:t>
-            </w:r>
-            <w:r>
-              <w:t>recreación</w:t>
-            </w:r>
-            <w:r>
-              <w:t>, precio, capacidad, disponibilidad, multimedia</w:t>
-            </w:r>
-            <w:r>
-              <w:t>, descripción</w:t>
-            </w:r>
-            <w:r>
-              <w:t>, duración</w:t>
-            </w:r>
-            <w:r>
-              <w:t>.</w:t>
+              <w:t>nombre, descripcion, duracion, cantidad de personas, fecha y hora, precio.</w:t>
             </w:r>
           </w:p>
         </w:tc>
@@ -15040,14 +15329,31 @@
                 <w:right w:val="nil"/>
                 <w:between w:val="nil"/>
               </w:pBdr>
-            </w:pPr>
-            <w:r>
-              <w:rPr>
-                <w:b/>
-                <w:color w:val="000000"/>
-              </w:rPr>
-              <w:t xml:space="preserve">Prioridad del requerimiento:    </w:t>
-            </w:r>
+              <w:rPr>
+                <w:b/>
+                <w:color w:val="000000"/>
+              </w:rPr>
+            </w:pPr>
+            <w:r>
+              <w:rPr>
+                <w:b/>
+                <w:color w:val="000000"/>
+              </w:rPr>
+              <w:t xml:space="preserve">Prioridad del requerimiento:   </w:t>
+            </w:r>
+          </w:p>
+          <w:p>
+            <w:pPr>
+              <w:pBdr>
+                <w:top w:val="nil"/>
+                <w:left w:val="nil"/>
+                <w:bottom w:val="nil"/>
+                <w:right w:val="nil"/>
+                <w:between w:val="nil"/>
+              </w:pBdr>
+            </w:pPr>
+            <w:bookmarkStart w:id="37" w:name="_GoBack"/>
+            <w:bookmarkEnd w:id="37"/>
             <w:r>
               <w:t>Alta</w:t>
             </w:r>
@@ -15055,6 +15361,7 @@
         </w:tc>
       </w:tr>
     </w:tbl>
+    <w:p/>
     <w:p/>
     <w:p/>
     <w:tbl>
@@ -15090,6 +15397,7 @@
               <w:rPr>
                 <w:b/>
               </w:rPr>
+              <w:lastRenderedPageBreak/>
               <w:t xml:space="preserve">Identificación del requerimiento: </w:t>
             </w:r>
           </w:p>
@@ -15155,7 +15463,6 @@
               <w:rPr>
                 <w:b/>
               </w:rPr>
-              <w:lastRenderedPageBreak/>
               <w:t xml:space="preserve">Características: </w:t>
             </w:r>
           </w:p>
@@ -15266,7 +15573,7 @@
               <w:t xml:space="preserve">Prioridad del requerimiento:     </w:t>
             </w:r>
             <w:r>
-              <w:t>Alta</w:t>
+              <w:t>Media</w:t>
             </w:r>
           </w:p>
         </w:tc>
@@ -15484,7 +15791,7 @@
           </w:p>
           <w:p>
             <w:r>
-              <w:t>Alta</w:t>
+              <w:t>Media</w:t>
             </w:r>
           </w:p>
         </w:tc>
@@ -15715,6 +16022,7 @@
           </w:p>
           <w:p>
             <w:r>
+              <w:lastRenderedPageBreak/>
               <w:t>Media</w:t>
             </w:r>
           </w:p>
@@ -15730,1004 +16038,16 @@
           <w:szCs w:val="24"/>
         </w:rPr>
       </w:pPr>
-      <w:bookmarkStart w:id="37" w:name="_Toc141688394"/>
-      <w:r>
-        <w:rPr>
-          <w:sz w:val="24"/>
-          <w:szCs w:val="24"/>
-        </w:rPr>
-        <w:lastRenderedPageBreak/>
-        <w:t xml:space="preserve">Requerimientos Gestión </w:t>
-      </w:r>
-      <w:r>
-        <w:rPr>
-          <w:sz w:val="24"/>
-          <w:szCs w:val="24"/>
-        </w:rPr>
-        <w:t>Charlas</w:t>
-      </w:r>
-      <w:bookmarkEnd w:id="37"/>
+      <w:bookmarkStart w:id="38" w:name="_Toc141688394"/>
     </w:p>
-    <w:p/>
-    <w:tbl>
-      <w:tblPr>
-        <w:tblStyle w:val="18"/>
-        <w:tblW w:w="8644" w:type="dxa"/>
-        <w:tblInd w:w="-108" w:type="dxa"/>
-        <w:tblBorders>
-          <w:top w:val="single" w:sz="4" w:space="0" w:color="000000"/>
-          <w:left w:val="single" w:sz="4" w:space="0" w:color="000000"/>
-          <w:bottom w:val="single" w:sz="4" w:space="0" w:color="000000"/>
-          <w:right w:val="single" w:sz="4" w:space="0" w:color="000000"/>
-          <w:insideH w:val="single" w:sz="4" w:space="0" w:color="000000"/>
-          <w:insideV w:val="single" w:sz="4" w:space="0" w:color="000000"/>
-        </w:tblBorders>
-        <w:tblLayout w:type="fixed"/>
-        <w:tblLook w:val="0000" w:firstRow="0" w:lastRow="0" w:firstColumn="0" w:lastColumn="0" w:noHBand="0" w:noVBand="0"/>
-      </w:tblPr>
-      <w:tblGrid>
-        <w:gridCol w:w="2088"/>
-        <w:gridCol w:w="6556"/>
-      </w:tblGrid>
-      <w:tr>
-        <w:trPr>
-          <w:trHeight w:val="510"/>
-        </w:trPr>
-        <w:tc>
-          <w:tcPr>
-            <w:tcW w:w="2088" w:type="dxa"/>
-          </w:tcPr>
-          <w:p>
-            <w:pPr>
-              <w:pBdr>
-                <w:top w:val="nil"/>
-                <w:left w:val="nil"/>
-                <w:bottom w:val="nil"/>
-                <w:right w:val="nil"/>
-                <w:between w:val="nil"/>
-              </w:pBdr>
-              <w:rPr>
-                <w:color w:val="000000"/>
-              </w:rPr>
-            </w:pPr>
-            <w:r>
-              <w:rPr>
-                <w:b/>
-                <w:color w:val="000000"/>
-              </w:rPr>
-              <w:t xml:space="preserve">Identificación del requerimiento: </w:t>
-            </w:r>
-          </w:p>
-        </w:tc>
-        <w:tc>
-          <w:tcPr>
-            <w:tcW w:w="6556" w:type="dxa"/>
-          </w:tcPr>
-          <w:p>
-            <w:pPr>
-              <w:pBdr>
-                <w:top w:val="nil"/>
-                <w:left w:val="nil"/>
-                <w:bottom w:val="nil"/>
-                <w:right w:val="nil"/>
-                <w:between w:val="nil"/>
-              </w:pBdr>
-              <w:rPr>
-                <w:color w:val="000000"/>
-              </w:rPr>
-            </w:pPr>
-            <w:r>
-              <w:rPr>
-                <w:color w:val="000000"/>
-              </w:rPr>
-              <w:t>RF</w:t>
-            </w:r>
-            <w:r>
-              <w:rPr>
-                <w:color w:val="000000"/>
-              </w:rPr>
-              <w:t>20</w:t>
-            </w:r>
-            <w:r>
-              <w:t>-Registrar Charla</w:t>
-            </w:r>
-          </w:p>
-        </w:tc>
-      </w:tr>
-      <w:tr>
-        <w:tc>
-          <w:tcPr>
-            <w:tcW w:w="2088" w:type="dxa"/>
-          </w:tcPr>
-          <w:p>
-            <w:pPr>
-              <w:pBdr>
-                <w:top w:val="nil"/>
-                <w:left w:val="nil"/>
-                <w:bottom w:val="nil"/>
-                <w:right w:val="nil"/>
-                <w:between w:val="nil"/>
-              </w:pBdr>
-              <w:rPr>
-                <w:color w:val="000000"/>
-              </w:rPr>
-            </w:pPr>
-            <w:r>
-              <w:rPr>
-                <w:b/>
-                <w:color w:val="000000"/>
-              </w:rPr>
-              <w:t xml:space="preserve">Nombre del Requerimiento: </w:t>
-            </w:r>
-          </w:p>
-        </w:tc>
-        <w:tc>
-          <w:tcPr>
-            <w:tcW w:w="6556" w:type="dxa"/>
-          </w:tcPr>
-          <w:p>
-            <w:pPr>
-              <w:pBdr>
-                <w:top w:val="nil"/>
-                <w:left w:val="nil"/>
-                <w:bottom w:val="nil"/>
-                <w:right w:val="nil"/>
-                <w:between w:val="nil"/>
-              </w:pBdr>
-              <w:rPr>
-                <w:color w:val="000000"/>
-              </w:rPr>
-            </w:pPr>
-            <w:r>
-              <w:t>Registrar Charla</w:t>
-            </w:r>
-          </w:p>
-        </w:tc>
-      </w:tr>
-      <w:tr>
-        <w:trPr>
-          <w:trHeight w:val="319"/>
-        </w:trPr>
-        <w:tc>
-          <w:tcPr>
-            <w:tcW w:w="2088" w:type="dxa"/>
-          </w:tcPr>
-          <w:p>
-            <w:pPr>
-              <w:pBdr>
-                <w:top w:val="nil"/>
-                <w:left w:val="nil"/>
-                <w:bottom w:val="nil"/>
-                <w:right w:val="nil"/>
-                <w:between w:val="nil"/>
-              </w:pBdr>
-              <w:rPr>
-                <w:color w:val="000000"/>
-              </w:rPr>
-            </w:pPr>
-            <w:r>
-              <w:rPr>
-                <w:b/>
-                <w:color w:val="000000"/>
-              </w:rPr>
-              <w:t xml:space="preserve">Características: </w:t>
-            </w:r>
-          </w:p>
-        </w:tc>
-        <w:tc>
-          <w:tcPr>
-            <w:tcW w:w="6556" w:type="dxa"/>
-          </w:tcPr>
-          <w:p>
-            <w:pPr>
-              <w:jc w:val="both"/>
-            </w:pPr>
-            <w:r>
-              <w:t>El usuario con rol de administrador registrará las charlas ofrecidas en la ruta turística y la información relacionada a cada uno de estas.</w:t>
-            </w:r>
-            <w:r>
-              <w:t xml:space="preserve"> Al finalizar el registro el sistema verificará que se hayan llenado todos los campos necesarios.</w:t>
-            </w:r>
-          </w:p>
-        </w:tc>
-      </w:tr>
-      <w:tr>
-        <w:tc>
-          <w:tcPr>
-            <w:tcW w:w="2088" w:type="dxa"/>
-          </w:tcPr>
-          <w:p>
-            <w:pPr>
-              <w:pBdr>
-                <w:top w:val="nil"/>
-                <w:left w:val="nil"/>
-                <w:bottom w:val="nil"/>
-                <w:right w:val="nil"/>
-                <w:between w:val="nil"/>
-              </w:pBdr>
-              <w:rPr>
-                <w:color w:val="000000"/>
-              </w:rPr>
-            </w:pPr>
-            <w:r>
-              <w:rPr>
-                <w:b/>
-                <w:color w:val="000000"/>
-              </w:rPr>
-              <w:t>Descripción del requerimiento:</w:t>
-            </w:r>
-            <w:r>
-              <w:rPr>
-                <w:b/>
-                <w:i/>
-                <w:color w:val="000000"/>
-              </w:rPr>
-              <w:t xml:space="preserve"> </w:t>
-            </w:r>
-          </w:p>
-        </w:tc>
-        <w:tc>
-          <w:tcPr>
-            <w:tcW w:w="6556" w:type="dxa"/>
-          </w:tcPr>
-          <w:p>
-            <w:pPr>
-              <w:pBdr>
-                <w:top w:val="nil"/>
-                <w:left w:val="nil"/>
-                <w:bottom w:val="nil"/>
-                <w:right w:val="nil"/>
-                <w:between w:val="nil"/>
-              </w:pBdr>
-              <w:rPr>
-                <w:color w:val="000000"/>
-              </w:rPr>
-            </w:pPr>
-            <w:r>
-              <w:t xml:space="preserve">El administrador, una vez ingrese al sistema deberá registrar la charla con la siguiente información: </w:t>
-            </w:r>
-            <w:r>
-              <w:t xml:space="preserve">nombre, descripcion, tipo de charla, duracion, disponibilidad, cantidad de personas y precio. </w:t>
-            </w:r>
-          </w:p>
-        </w:tc>
-      </w:tr>
-      <w:tr>
-        <w:tc>
-          <w:tcPr>
-            <w:tcW w:w="2088" w:type="dxa"/>
-          </w:tcPr>
-          <w:p>
-            <w:pPr>
-              <w:pBdr>
-                <w:top w:val="nil"/>
-                <w:left w:val="nil"/>
-                <w:bottom w:val="nil"/>
-                <w:right w:val="nil"/>
-                <w:between w:val="nil"/>
-              </w:pBdr>
-              <w:rPr>
-                <w:color w:val="000000"/>
-              </w:rPr>
-            </w:pPr>
-            <w:r>
-              <w:rPr>
-                <w:b/>
-                <w:color w:val="000000"/>
-              </w:rPr>
-              <w:t xml:space="preserve">Requerimiento NO funcional: </w:t>
-            </w:r>
-          </w:p>
-        </w:tc>
-        <w:tc>
-          <w:tcPr>
-            <w:tcW w:w="6556" w:type="dxa"/>
-          </w:tcPr>
-          <w:p>
-            <w:pPr>
-              <w:pBdr>
-                <w:top w:val="nil"/>
-                <w:left w:val="nil"/>
-                <w:bottom w:val="nil"/>
-                <w:right w:val="nil"/>
-                <w:between w:val="nil"/>
-              </w:pBdr>
-              <w:rPr>
-                <w:color w:val="000000"/>
-              </w:rPr>
-            </w:pPr>
-            <w:r>
-              <w:t>RNF01</w:t>
-            </w:r>
-          </w:p>
-        </w:tc>
-      </w:tr>
-      <w:tr>
-        <w:tc>
-          <w:tcPr>
-            <w:tcW w:w="8644" w:type="dxa"/>
-            <w:gridSpan w:val="2"/>
-          </w:tcPr>
-          <w:p>
-            <w:pPr>
-              <w:pBdr>
-                <w:top w:val="nil"/>
-                <w:left w:val="nil"/>
-                <w:bottom w:val="nil"/>
-                <w:right w:val="nil"/>
-                <w:between w:val="nil"/>
-              </w:pBdr>
-              <w:rPr>
-                <w:color w:val="000000"/>
-              </w:rPr>
-            </w:pPr>
-            <w:r>
-              <w:rPr>
-                <w:b/>
-                <w:color w:val="000000"/>
-              </w:rPr>
-              <w:t xml:space="preserve">Prioridad del requerimiento:     </w:t>
-            </w:r>
-          </w:p>
-          <w:p>
-            <w:r>
-              <w:t>Alta</w:t>
-            </w:r>
-          </w:p>
-        </w:tc>
-      </w:tr>
-    </w:tbl>
-    <w:p/>
-    <w:p/>
-    <w:tbl>
-      <w:tblPr>
-        <w:tblStyle w:val="17"/>
-        <w:tblW w:w="8644" w:type="dxa"/>
-        <w:tblInd w:w="-108" w:type="dxa"/>
-        <w:tblBorders>
-          <w:top w:val="single" w:sz="4" w:space="0" w:color="000000"/>
-          <w:left w:val="single" w:sz="4" w:space="0" w:color="000000"/>
-          <w:bottom w:val="single" w:sz="4" w:space="0" w:color="000000"/>
-          <w:right w:val="single" w:sz="4" w:space="0" w:color="000000"/>
-          <w:insideH w:val="single" w:sz="4" w:space="0" w:color="000000"/>
-          <w:insideV w:val="single" w:sz="4" w:space="0" w:color="000000"/>
-        </w:tblBorders>
-        <w:tblLayout w:type="fixed"/>
-        <w:tblLook w:val="0000" w:firstRow="0" w:lastRow="0" w:firstColumn="0" w:lastColumn="0" w:noHBand="0" w:noVBand="0"/>
-      </w:tblPr>
-      <w:tblGrid>
-        <w:gridCol w:w="2088"/>
-        <w:gridCol w:w="6556"/>
-      </w:tblGrid>
-      <w:tr>
-        <w:trPr>
-          <w:trHeight w:val="510"/>
-        </w:trPr>
-        <w:tc>
-          <w:tcPr>
-            <w:tcW w:w="2088" w:type="dxa"/>
-          </w:tcPr>
-          <w:p>
-            <w:r>
-              <w:rPr>
-                <w:b/>
-              </w:rPr>
-              <w:t xml:space="preserve">Identificación del requerimiento: </w:t>
-            </w:r>
-          </w:p>
-        </w:tc>
-        <w:tc>
-          <w:tcPr>
-            <w:tcW w:w="6556" w:type="dxa"/>
-          </w:tcPr>
-          <w:p>
-            <w:r>
-              <w:t>RF</w:t>
-            </w:r>
-            <w:r>
-              <w:t>2</w:t>
-            </w:r>
-            <w:r>
-              <w:t>1</w:t>
-            </w:r>
-            <w:r>
-              <w:t xml:space="preserve">- Editar </w:t>
-            </w:r>
-            <w:r>
-              <w:t>Charla</w:t>
-            </w:r>
-          </w:p>
-        </w:tc>
-      </w:tr>
-      <w:tr>
-        <w:tc>
-          <w:tcPr>
-            <w:tcW w:w="2088" w:type="dxa"/>
-          </w:tcPr>
-          <w:p>
-            <w:r>
-              <w:rPr>
-                <w:b/>
-              </w:rPr>
-              <w:t xml:space="preserve">Nombre del Requerimiento: </w:t>
-            </w:r>
-          </w:p>
-        </w:tc>
-        <w:tc>
-          <w:tcPr>
-            <w:tcW w:w="6556" w:type="dxa"/>
-          </w:tcPr>
-          <w:p>
-            <w:r>
-              <w:t xml:space="preserve">Editar </w:t>
-            </w:r>
-            <w:r>
-              <w:t>Charla</w:t>
-            </w:r>
-          </w:p>
-        </w:tc>
-      </w:tr>
-      <w:tr>
-        <w:trPr>
-          <w:trHeight w:val="556"/>
-        </w:trPr>
-        <w:tc>
-          <w:tcPr>
-            <w:tcW w:w="2088" w:type="dxa"/>
-          </w:tcPr>
-          <w:p>
-            <w:r>
-              <w:rPr>
-                <w:b/>
-              </w:rPr>
-              <w:t xml:space="preserve">Características: </w:t>
-            </w:r>
-          </w:p>
-        </w:tc>
-        <w:tc>
-          <w:tcPr>
-            <w:tcW w:w="6556" w:type="dxa"/>
-          </w:tcPr>
-          <w:p>
-            <w:pPr>
-              <w:jc w:val="both"/>
-            </w:pPr>
-            <w:r>
-              <w:t xml:space="preserve">El usuario con </w:t>
-            </w:r>
-            <w:r>
-              <w:t xml:space="preserve">rol de administrador edita </w:t>
-            </w:r>
-            <w:r>
-              <w:t>la información relacionada a la charla.</w:t>
-            </w:r>
-          </w:p>
-        </w:tc>
-      </w:tr>
-      <w:tr>
-        <w:trPr>
-          <w:trHeight w:val="674"/>
-        </w:trPr>
-        <w:tc>
-          <w:tcPr>
-            <w:tcW w:w="2088" w:type="dxa"/>
-          </w:tcPr>
-          <w:p>
-            <w:r>
-              <w:rPr>
-                <w:b/>
-              </w:rPr>
-              <w:t>Descripción del requerimiento:</w:t>
-            </w:r>
-            <w:r>
-              <w:rPr>
-                <w:b/>
-                <w:i/>
-              </w:rPr>
-              <w:t xml:space="preserve"> </w:t>
-            </w:r>
-          </w:p>
-        </w:tc>
-        <w:tc>
-          <w:tcPr>
-            <w:tcW w:w="6556" w:type="dxa"/>
-          </w:tcPr>
-          <w:p>
-            <w:r>
-              <w:t xml:space="preserve">El administrador, una vez ingrese al sistema podrá </w:t>
-            </w:r>
-            <w:r>
-              <w:t>editar la charla que ha sido registrada previamente.</w:t>
-            </w:r>
-          </w:p>
-        </w:tc>
-      </w:tr>
-      <w:tr>
-        <w:tc>
-          <w:tcPr>
-            <w:tcW w:w="2088" w:type="dxa"/>
-          </w:tcPr>
-          <w:p>
-            <w:r>
-              <w:rPr>
-                <w:b/>
-              </w:rPr>
-              <w:t xml:space="preserve">Requerimiento NO funcional: </w:t>
-            </w:r>
-          </w:p>
-        </w:tc>
-        <w:tc>
-          <w:tcPr>
-            <w:tcW w:w="6556" w:type="dxa"/>
-          </w:tcPr>
-          <w:p>
-            <w:r>
-              <w:t>RNF01</w:t>
-            </w:r>
-          </w:p>
-        </w:tc>
-      </w:tr>
-      <w:tr>
-        <w:tc>
-          <w:tcPr>
-            <w:tcW w:w="8644" w:type="dxa"/>
-            <w:gridSpan w:val="2"/>
-          </w:tcPr>
-          <w:p>
-            <w:r>
-              <w:rPr>
-                <w:b/>
-              </w:rPr>
-              <w:t xml:space="preserve">Prioridad del requerimiento:     </w:t>
-            </w:r>
-          </w:p>
-          <w:p>
-            <w:r>
-              <w:t>Alta</w:t>
-            </w:r>
-          </w:p>
-        </w:tc>
-      </w:tr>
-    </w:tbl>
-    <w:p/>
-    <w:p/>
-    <w:tbl>
-      <w:tblPr>
-        <w:tblStyle w:val="16"/>
-        <w:tblW w:w="8644" w:type="dxa"/>
-        <w:tblInd w:w="-108" w:type="dxa"/>
-        <w:tblBorders>
-          <w:top w:val="single" w:sz="4" w:space="0" w:color="000000"/>
-          <w:left w:val="single" w:sz="4" w:space="0" w:color="000000"/>
-          <w:bottom w:val="single" w:sz="4" w:space="0" w:color="000000"/>
-          <w:right w:val="single" w:sz="4" w:space="0" w:color="000000"/>
-          <w:insideH w:val="single" w:sz="4" w:space="0" w:color="000000"/>
-          <w:insideV w:val="single" w:sz="4" w:space="0" w:color="000000"/>
-        </w:tblBorders>
-        <w:tblLayout w:type="fixed"/>
-        <w:tblLook w:val="0000" w:firstRow="0" w:lastRow="0" w:firstColumn="0" w:lastColumn="0" w:noHBand="0" w:noVBand="0"/>
-      </w:tblPr>
-      <w:tblGrid>
-        <w:gridCol w:w="2088"/>
-        <w:gridCol w:w="6556"/>
-      </w:tblGrid>
-      <w:tr>
-        <w:trPr>
-          <w:trHeight w:val="510"/>
-        </w:trPr>
-        <w:tc>
-          <w:tcPr>
-            <w:tcW w:w="2088" w:type="dxa"/>
-          </w:tcPr>
-          <w:p>
-            <w:r>
-              <w:rPr>
-                <w:b/>
-              </w:rPr>
-              <w:t xml:space="preserve">Identificación del requerimiento: </w:t>
-            </w:r>
-          </w:p>
-        </w:tc>
-        <w:tc>
-          <w:tcPr>
-            <w:tcW w:w="6556" w:type="dxa"/>
-          </w:tcPr>
-          <w:p>
-            <w:r>
-              <w:t>RF</w:t>
-            </w:r>
-            <w:r>
-              <w:t>2</w:t>
-            </w:r>
-            <w:r>
-              <w:t>2</w:t>
-            </w:r>
-            <w:r>
-              <w:t xml:space="preserve">-Eliminar </w:t>
-            </w:r>
-            <w:r>
-              <w:t>Charla</w:t>
-            </w:r>
-          </w:p>
-        </w:tc>
-      </w:tr>
-      <w:tr>
-        <w:tc>
-          <w:tcPr>
-            <w:tcW w:w="2088" w:type="dxa"/>
-          </w:tcPr>
-          <w:p>
-            <w:r>
-              <w:rPr>
-                <w:b/>
-              </w:rPr>
-              <w:t xml:space="preserve">Nombre del Requerimiento: </w:t>
-            </w:r>
-          </w:p>
-        </w:tc>
-        <w:tc>
-          <w:tcPr>
-            <w:tcW w:w="6556" w:type="dxa"/>
-          </w:tcPr>
-          <w:p>
-            <w:r>
-              <w:t xml:space="preserve">Eliminar </w:t>
-            </w:r>
-            <w:r>
-              <w:t>Charla</w:t>
-            </w:r>
-          </w:p>
-        </w:tc>
-      </w:tr>
-      <w:tr>
-        <w:trPr>
-          <w:trHeight w:val="319"/>
-        </w:trPr>
-        <w:tc>
-          <w:tcPr>
-            <w:tcW w:w="2088" w:type="dxa"/>
-          </w:tcPr>
-          <w:p>
-            <w:r>
-              <w:rPr>
-                <w:b/>
-              </w:rPr>
-              <w:t xml:space="preserve">Características: </w:t>
-            </w:r>
-          </w:p>
-        </w:tc>
-        <w:tc>
-          <w:tcPr>
-            <w:tcW w:w="6556" w:type="dxa"/>
-          </w:tcPr>
-          <w:p>
-            <w:pPr>
-              <w:jc w:val="both"/>
-            </w:pPr>
-            <w:r>
-              <w:t xml:space="preserve">El usuario con rol de administrador puede eliminar </w:t>
-            </w:r>
-            <w:r>
-              <w:t>la charla.</w:t>
-            </w:r>
-          </w:p>
-        </w:tc>
-      </w:tr>
-      <w:tr>
-        <w:trPr>
-          <w:trHeight w:val="579"/>
-        </w:trPr>
-        <w:tc>
-          <w:tcPr>
-            <w:tcW w:w="2088" w:type="dxa"/>
-          </w:tcPr>
-          <w:p>
-            <w:r>
-              <w:rPr>
-                <w:b/>
-              </w:rPr>
-              <w:t>Descripción del requerimiento:</w:t>
-            </w:r>
-            <w:r>
-              <w:rPr>
-                <w:b/>
-                <w:i/>
-              </w:rPr>
-              <w:t xml:space="preserve"> </w:t>
-            </w:r>
-          </w:p>
-        </w:tc>
-        <w:tc>
-          <w:tcPr>
-            <w:tcW w:w="6556" w:type="dxa"/>
-          </w:tcPr>
-          <w:p>
-            <w:r>
-              <w:t xml:space="preserve">El administrador, una vez ingresa al sistema podrá eliminar determinada </w:t>
-            </w:r>
-            <w:r>
-              <w:t>charla</w:t>
-            </w:r>
-            <w:r>
-              <w:t xml:space="preserve"> que requiera ya no este disponible definitivamente.</w:t>
-            </w:r>
-          </w:p>
-        </w:tc>
-      </w:tr>
-      <w:tr>
-        <w:tc>
-          <w:tcPr>
-            <w:tcW w:w="2088" w:type="dxa"/>
-          </w:tcPr>
-          <w:p>
-            <w:r>
-              <w:rPr>
-                <w:b/>
-              </w:rPr>
-              <w:t xml:space="preserve">Requerimiento NO funcional: </w:t>
-            </w:r>
-          </w:p>
-        </w:tc>
-        <w:tc>
-          <w:tcPr>
-            <w:tcW w:w="6556" w:type="dxa"/>
-          </w:tcPr>
-          <w:p>
-            <w:r>
-              <w:t>RNF01</w:t>
-            </w:r>
-          </w:p>
-        </w:tc>
-      </w:tr>
-      <w:tr>
-        <w:tc>
-          <w:tcPr>
-            <w:tcW w:w="8644" w:type="dxa"/>
-            <w:gridSpan w:val="2"/>
-          </w:tcPr>
-          <w:p>
-            <w:r>
-              <w:rPr>
-                <w:b/>
-              </w:rPr>
-              <w:t xml:space="preserve">Prioridad del requerimiento:     </w:t>
-            </w:r>
-          </w:p>
-          <w:p>
-            <w:r>
-              <w:t>Alta</w:t>
-            </w:r>
-          </w:p>
-        </w:tc>
-      </w:tr>
-    </w:tbl>
-    <w:p/>
-    <w:p/>
-    <w:tbl>
-      <w:tblPr>
-        <w:tblStyle w:val="15"/>
-        <w:tblW w:w="8644" w:type="dxa"/>
-        <w:tblInd w:w="-108" w:type="dxa"/>
-        <w:tblBorders>
-          <w:top w:val="single" w:sz="4" w:space="0" w:color="000000"/>
-          <w:left w:val="single" w:sz="4" w:space="0" w:color="000000"/>
-          <w:bottom w:val="single" w:sz="4" w:space="0" w:color="000000"/>
-          <w:right w:val="single" w:sz="4" w:space="0" w:color="000000"/>
-          <w:insideH w:val="single" w:sz="4" w:space="0" w:color="000000"/>
-          <w:insideV w:val="single" w:sz="4" w:space="0" w:color="000000"/>
-        </w:tblBorders>
-        <w:tblLayout w:type="fixed"/>
-        <w:tblLook w:val="0000" w:firstRow="0" w:lastRow="0" w:firstColumn="0" w:lastColumn="0" w:noHBand="0" w:noVBand="0"/>
-      </w:tblPr>
-      <w:tblGrid>
-        <w:gridCol w:w="2088"/>
-        <w:gridCol w:w="6556"/>
-      </w:tblGrid>
-      <w:tr>
-        <w:trPr>
-          <w:trHeight w:val="510"/>
-        </w:trPr>
-        <w:tc>
-          <w:tcPr>
-            <w:tcW w:w="2088" w:type="dxa"/>
-          </w:tcPr>
-          <w:p>
-            <w:r>
-              <w:rPr>
-                <w:b/>
-              </w:rPr>
-              <w:t xml:space="preserve">Identificación del requerimiento: </w:t>
-            </w:r>
-          </w:p>
-        </w:tc>
-        <w:tc>
-          <w:tcPr>
-            <w:tcW w:w="6556" w:type="dxa"/>
-          </w:tcPr>
-          <w:p>
-            <w:r>
-              <w:t>RF</w:t>
-            </w:r>
-            <w:r>
-              <w:t>2</w:t>
-            </w:r>
-            <w:r>
-              <w:t>3</w:t>
-            </w:r>
-            <w:r>
-              <w:t xml:space="preserve">-Consultar </w:t>
-            </w:r>
-            <w:r>
-              <w:t>Charlas</w:t>
-            </w:r>
-          </w:p>
-        </w:tc>
-      </w:tr>
-      <w:tr>
-        <w:tc>
-          <w:tcPr>
-            <w:tcW w:w="2088" w:type="dxa"/>
-          </w:tcPr>
-          <w:p>
-            <w:r>
-              <w:rPr>
-                <w:b/>
-              </w:rPr>
-              <w:t xml:space="preserve">Nombre del Requerimiento: </w:t>
-            </w:r>
-          </w:p>
-        </w:tc>
-        <w:tc>
-          <w:tcPr>
-            <w:tcW w:w="6556" w:type="dxa"/>
-          </w:tcPr>
-          <w:p>
-            <w:r>
-              <w:t xml:space="preserve">Consultar </w:t>
-            </w:r>
-            <w:r>
-              <w:t>Charlas</w:t>
-            </w:r>
-          </w:p>
-        </w:tc>
-      </w:tr>
-      <w:tr>
-        <w:trPr>
-          <w:trHeight w:val="319"/>
-        </w:trPr>
-        <w:tc>
-          <w:tcPr>
-            <w:tcW w:w="2088" w:type="dxa"/>
-          </w:tcPr>
-          <w:p>
-            <w:r>
-              <w:rPr>
-                <w:b/>
-              </w:rPr>
-              <w:t xml:space="preserve">Características: </w:t>
-            </w:r>
-          </w:p>
-        </w:tc>
-        <w:tc>
-          <w:tcPr>
-            <w:tcW w:w="6556" w:type="dxa"/>
-          </w:tcPr>
-          <w:p>
-            <w:pPr>
-              <w:jc w:val="both"/>
-            </w:pPr>
-            <w:r>
-              <w:t>El sistema permite consultar la información relacionada a las charlas registradas en el sistema.</w:t>
-            </w:r>
-          </w:p>
-        </w:tc>
-      </w:tr>
-      <w:tr>
-        <w:tc>
-          <w:tcPr>
-            <w:tcW w:w="2088" w:type="dxa"/>
-          </w:tcPr>
-          <w:p>
-            <w:r>
-              <w:rPr>
-                <w:b/>
-              </w:rPr>
-              <w:t>Descripción del requerimiento:</w:t>
-            </w:r>
-            <w:r>
-              <w:rPr>
-                <w:b/>
-                <w:i/>
-              </w:rPr>
-              <w:t xml:space="preserve"> </w:t>
-            </w:r>
-          </w:p>
-        </w:tc>
-        <w:tc>
-          <w:tcPr>
-            <w:tcW w:w="6556" w:type="dxa"/>
-          </w:tcPr>
-          <w:p>
-            <w:r>
-              <w:t>La consulta de la información asociada a las charlas depende del rol de la persona que ingresa al sistema:</w:t>
-            </w:r>
-          </w:p>
-          <w:p>
-            <w:r>
-              <w:t>La persona con rol administrador ingresa al sistema con su usuario y contraseña y puede consultar todas las charlas asociadas a su ruta.</w:t>
-            </w:r>
-          </w:p>
-          <w:p>
-            <w:r>
-              <w:t xml:space="preserve">La persona con rol usuario, ingresa al sistema con su usuario y contraseña y puede consultar las </w:t>
-            </w:r>
-            <w:r>
-              <w:t>charlas</w:t>
-            </w:r>
-            <w:r>
-              <w:t xml:space="preserve"> disponibles.</w:t>
-            </w:r>
-          </w:p>
-        </w:tc>
-      </w:tr>
-      <w:tr>
-        <w:tc>
-          <w:tcPr>
-            <w:tcW w:w="2088" w:type="dxa"/>
-          </w:tcPr>
-          <w:p>
-            <w:r>
-              <w:rPr>
-                <w:b/>
-              </w:rPr>
-              <w:t xml:space="preserve">Requerimiento NO funcional: </w:t>
-            </w:r>
-          </w:p>
-        </w:tc>
-        <w:tc>
-          <w:tcPr>
-            <w:tcW w:w="6556" w:type="dxa"/>
-          </w:tcPr>
-          <w:p>
-            <w:r>
-              <w:t>RNF01</w:t>
-            </w:r>
-          </w:p>
-        </w:tc>
-      </w:tr>
-      <w:tr>
-        <w:tc>
-          <w:tcPr>
-            <w:tcW w:w="8644" w:type="dxa"/>
-            <w:gridSpan w:val="2"/>
-          </w:tcPr>
-          <w:p>
-            <w:r>
-              <w:rPr>
-                <w:b/>
-              </w:rPr>
-              <w:t xml:space="preserve">Prioridad del requerimiento:     </w:t>
-            </w:r>
-          </w:p>
-          <w:p>
-            <w:r>
-              <w:t>Media</w:t>
-            </w:r>
-          </w:p>
-        </w:tc>
-      </w:tr>
-    </w:tbl>
-    <w:p/>
     <w:p>
       <w:pPr>
         <w:pStyle w:val="Ttulo2"/>
-        <w:spacing w:before="120"/>
         <w:rPr>
           <w:sz w:val="24"/>
           <w:szCs w:val="24"/>
         </w:rPr>
       </w:pPr>
-      <w:bookmarkStart w:id="38" w:name="_Toc141688395"/>
       <w:r>
         <w:rPr>
           <w:sz w:val="24"/>
@@ -16740,7 +16060,7 @@
           <w:sz w:val="24"/>
           <w:szCs w:val="24"/>
         </w:rPr>
-        <w:t>Festivales</w:t>
+        <w:t>Charlas</w:t>
       </w:r>
       <w:bookmarkEnd w:id="38"/>
     </w:p>
@@ -16816,13 +16136,16 @@
               <w:rPr>
                 <w:color w:val="000000"/>
               </w:rPr>
-              <w:t>RF20</w:t>
-            </w:r>
-            <w:r>
-              <w:t xml:space="preserve">-Registrar </w:t>
-            </w:r>
-            <w:r>
-              <w:t>Festival</w:t>
+              <w:t>RF</w:t>
+            </w:r>
+            <w:r>
+              <w:rPr>
+                <w:color w:val="000000"/>
+              </w:rPr>
+              <w:t>20</w:t>
+            </w:r>
+            <w:r>
+              <w:t>-Registrar Charla</w:t>
             </w:r>
           </w:p>
         </w:tc>
@@ -16872,10 +16195,7 @@
               </w:rPr>
             </w:pPr>
             <w:r>
-              <w:t xml:space="preserve">Registrar </w:t>
-            </w:r>
-            <w:r>
-              <w:t>Festival</w:t>
+              <w:t>Registrar Charla</w:t>
             </w:r>
           </w:p>
         </w:tc>
@@ -16919,19 +16239,10 @@
               <w:jc w:val="both"/>
             </w:pPr>
             <w:r>
-              <w:t xml:space="preserve">El usuario con rol de administrador registrará </w:t>
-            </w:r>
-            <w:r>
-              <w:t>los festivales</w:t>
-            </w:r>
-            <w:r>
-              <w:t xml:space="preserve"> ofrecidas en la ruta turística y la información relacionada a cada uno de est</w:t>
-            </w:r>
-            <w:r>
-              <w:t>o</w:t>
-            </w:r>
-            <w:r>
-              <w:t>s. Al finalizar el registro el sistema verificará que se hayan llenado todos los campos necesarios.</w:t>
+              <w:t>El usuario con rol de administrador registrará las charlas ofrecidas en la ruta turística y la información relacionada a cada uno de estas.</w:t>
+            </w:r>
+            <w:r>
+              <w:t xml:space="preserve"> Al finalizar el registro el sistema verificará que se hayan llenado todos los campos necesarios.</w:t>
             </w:r>
           </w:p>
         </w:tc>
@@ -16989,45 +16300,16 @@
               </w:rPr>
             </w:pPr>
             <w:r>
-              <w:t xml:space="preserve">El administrador, una vez ingrese al sistema deberá registrar </w:t>
-            </w:r>
-            <w:r>
-              <w:t>el festival</w:t>
-            </w:r>
-            <w:r>
-              <w:t xml:space="preserve"> con la siguiente información</w:t>
-            </w:r>
-            <w:r>
-              <w:rPr>
-                <w:highlight w:val="yellow"/>
-              </w:rPr>
-              <w:t xml:space="preserve">: </w:t>
-            </w:r>
-            <w:r>
-              <w:rPr>
-                <w:highlight w:val="yellow"/>
-              </w:rPr>
-              <w:t>nombre, descripcion, fecha, productos</w:t>
-            </w:r>
-            <w:r>
-              <w:rPr>
-                <w:highlight w:val="yellow"/>
-              </w:rPr>
-              <w:t>?</w:t>
-            </w:r>
-            <w:bookmarkStart w:id="39" w:name="_GoBack"/>
-            <w:bookmarkEnd w:id="39"/>
-            <w:r>
-              <w:rPr>
-                <w:highlight w:val="yellow"/>
-              </w:rPr>
-              <w:t>,</w:t>
-            </w:r>
-            <w:r>
-              <w:t xml:space="preserve"> </w:t>
-            </w:r>
-            <w:r>
-              <w:t>ubicación?</w:t>
+              <w:t xml:space="preserve">El administrador, una vez ingrese al sistema deberá registrar la charla con la siguiente información: </w:t>
+            </w:r>
+            <w:r>
+              <w:t>nombre, descripcion</w:t>
+            </w:r>
+            <w:r>
+              <w:t>, duracion, cantidad de personas, fecha y hora, precio</w:t>
+            </w:r>
+            <w:r>
+              <w:t xml:space="preserve">. </w:t>
             </w:r>
           </w:p>
         </w:tc>
@@ -17162,10 +16444,19 @@
           </w:tcPr>
           <w:p>
             <w:r>
-              <w:t xml:space="preserve">RF21- Editar </w:t>
-            </w:r>
-            <w:r>
-              <w:t>Festival</w:t>
+              <w:t>RF</w:t>
+            </w:r>
+            <w:r>
+              <w:t>2</w:t>
+            </w:r>
+            <w:r>
+              <w:t>1</w:t>
+            </w:r>
+            <w:r>
+              <w:t xml:space="preserve">- Editar </w:t>
+            </w:r>
+            <w:r>
+              <w:t>Charla</w:t>
             </w:r>
           </w:p>
         </w:tc>
@@ -17193,7 +16484,7 @@
               <w:t xml:space="preserve">Editar </w:t>
             </w:r>
             <w:r>
-              <w:t>Festival</w:t>
+              <w:t>Charla</w:t>
             </w:r>
           </w:p>
         </w:tc>
@@ -17230,10 +16521,7 @@
               <w:t xml:space="preserve">rol de administrador edita </w:t>
             </w:r>
             <w:r>
-              <w:t xml:space="preserve">la información relacionada </w:t>
-            </w:r>
-            <w:r>
-              <w:t>al festival.</w:t>
+              <w:t>la información relacionada a la charla.</w:t>
             </w:r>
           </w:p>
         </w:tc>
@@ -17251,7 +16539,6 @@
               <w:rPr>
                 <w:b/>
               </w:rPr>
-              <w:lastRenderedPageBreak/>
               <w:t>Descripción del requerimiento:</w:t>
             </w:r>
             <w:r>
@@ -17269,19 +16556,10 @@
           </w:tcPr>
           <w:p>
             <w:r>
-              <w:t xml:space="preserve">El administrador, una vez ingrese al sistema podrá editar </w:t>
-            </w:r>
-            <w:r>
-              <w:t>el festival</w:t>
-            </w:r>
-            <w:r>
-              <w:t xml:space="preserve"> que ha sido registrad</w:t>
-            </w:r>
-            <w:r>
-              <w:t>o</w:t>
-            </w:r>
-            <w:r>
-              <w:t xml:space="preserve"> previamente.</w:t>
+              <w:t xml:space="preserve">El administrador, una vez ingrese al sistema podrá </w:t>
+            </w:r>
+            <w:r>
+              <w:t>editar la charla que ha sido registrada previamente.</w:t>
             </w:r>
           </w:p>
         </w:tc>
@@ -17327,7 +16605,7 @@
           </w:p>
           <w:p>
             <w:r>
-              <w:t>Alta</w:t>
+              <w:t>Media</w:t>
             </w:r>
           </w:p>
         </w:tc>
@@ -17378,10 +16656,19 @@
           </w:tcPr>
           <w:p>
             <w:r>
-              <w:t xml:space="preserve">RF22-Eliminar </w:t>
-            </w:r>
-            <w:r>
-              <w:t>Festival</w:t>
+              <w:t>RF</w:t>
+            </w:r>
+            <w:r>
+              <w:t>2</w:t>
+            </w:r>
+            <w:r>
+              <w:t>2</w:t>
+            </w:r>
+            <w:r>
+              <w:t xml:space="preserve">-Eliminar </w:t>
+            </w:r>
+            <w:r>
+              <w:t>Charla</w:t>
             </w:r>
           </w:p>
         </w:tc>
@@ -17409,7 +16696,7 @@
               <w:t xml:space="preserve">Eliminar </w:t>
             </w:r>
             <w:r>
-              <w:t>Festival</w:t>
+              <w:t>Charla</w:t>
             </w:r>
           </w:p>
         </w:tc>
@@ -17443,7 +16730,7 @@
               <w:t xml:space="preserve">El usuario con rol de administrador puede eliminar </w:t>
             </w:r>
             <w:r>
-              <w:t>un festival.</w:t>
+              <w:t>la charla.</w:t>
             </w:r>
           </w:p>
         </w:tc>
@@ -17461,6 +16748,7 @@
               <w:rPr>
                 <w:b/>
               </w:rPr>
+              <w:lastRenderedPageBreak/>
               <w:t>Descripción del requerimiento:</w:t>
             </w:r>
             <w:r>
@@ -17478,16 +16766,10 @@
           </w:tcPr>
           <w:p>
             <w:r>
-              <w:t>El administrador, una vez ingresa al sistema podrá eliminar determinad</w:t>
-            </w:r>
-            <w:r>
-              <w:t>o</w:t>
-            </w:r>
-            <w:r>
-              <w:t xml:space="preserve"> </w:t>
-            </w:r>
-            <w:r>
-              <w:t>festival</w:t>
+              <w:t xml:space="preserve">El administrador, una vez ingresa al sistema podrá eliminar determinada </w:t>
+            </w:r>
+            <w:r>
+              <w:t>charla</w:t>
             </w:r>
             <w:r>
               <w:t xml:space="preserve"> que requiera ya no este disponible definitivamente.</w:t>
@@ -17536,7 +16818,7 @@
           </w:p>
           <w:p>
             <w:r>
-              <w:t>Alta</w:t>
+              <w:t>Media</w:t>
             </w:r>
           </w:p>
         </w:tc>
@@ -17587,10 +16869,19 @@
           </w:tcPr>
           <w:p>
             <w:r>
-              <w:t xml:space="preserve">RF23-Consultar </w:t>
-            </w:r>
-            <w:r>
-              <w:t>Festivales</w:t>
+              <w:t>RF</w:t>
+            </w:r>
+            <w:r>
+              <w:t>2</w:t>
+            </w:r>
+            <w:r>
+              <w:t>3</w:t>
+            </w:r>
+            <w:r>
+              <w:t xml:space="preserve">-Consultar </w:t>
+            </w:r>
+            <w:r>
+              <w:t>Charlas</w:t>
             </w:r>
           </w:p>
         </w:tc>
@@ -17618,7 +16909,7 @@
               <w:t xml:space="preserve">Consultar </w:t>
             </w:r>
             <w:r>
-              <w:t>Festivales</w:t>
+              <w:t>Charlas</w:t>
             </w:r>
           </w:p>
         </w:tc>
@@ -17649,7 +16940,7 @@
               <w:jc w:val="both"/>
             </w:pPr>
             <w:r>
-              <w:t>El sistema permite consultar la información relacionada a los festivales registrados en el sistema.</w:t>
+              <w:t>El sistema permite consultar la información relacionada a las charlas registradas en el sistema.</w:t>
             </w:r>
           </w:p>
         </w:tc>
@@ -17681,17 +16972,23 @@
           </w:tcPr>
           <w:p>
             <w:r>
-              <w:t>La consulta de la información asociada a los festivales depende del rol de la persona que ingresa al sistema:</w:t>
-            </w:r>
-          </w:p>
-          <w:p>
-            <w:r>
-              <w:t>La persona con rol administrador ingresa al sistema con su usuario y contraseña y puede consultar todos los festivales asociadas a su ruta.</w:t>
-            </w:r>
-          </w:p>
-          <w:p>
-            <w:r>
-              <w:t>La persona con rol usuario, ingresa al sistema con su usuario y contraseña y puede consultar los festivales.</w:t>
+              <w:t>La consulta de la información asociada a las charlas depende del rol de la persona que ingresa al sistema:</w:t>
+            </w:r>
+          </w:p>
+          <w:p>
+            <w:r>
+              <w:t>La persona con rol administrador ingresa al sistema con su usuario y contraseña y puede consultar todas las charlas asociadas a su ruta.</w:t>
+            </w:r>
+          </w:p>
+          <w:p>
+            <w:r>
+              <w:t xml:space="preserve">La persona con rol usuario, ingresa al sistema con su usuario y contraseña y puede consultar las </w:t>
+            </w:r>
+            <w:r>
+              <w:t>charlas</w:t>
+            </w:r>
+            <w:r>
+              <w:t xml:space="preserve"> disponibles.</w:t>
             </w:r>
           </w:p>
         </w:tc>
@@ -17732,6 +17029,1008 @@
               <w:rPr>
                 <w:b/>
               </w:rPr>
+              <w:t xml:space="preserve">Prioridad del requerimiento:     </w:t>
+            </w:r>
+          </w:p>
+          <w:p>
+            <w:r>
+              <w:t>Media</w:t>
+            </w:r>
+          </w:p>
+        </w:tc>
+      </w:tr>
+    </w:tbl>
+    <w:p/>
+    <w:p>
+      <w:pPr>
+        <w:pStyle w:val="Ttulo2"/>
+        <w:spacing w:before="120"/>
+        <w:rPr>
+          <w:sz w:val="24"/>
+          <w:szCs w:val="24"/>
+        </w:rPr>
+      </w:pPr>
+      <w:bookmarkStart w:id="39" w:name="_Toc141688395"/>
+      <w:r>
+        <w:rPr>
+          <w:sz w:val="24"/>
+          <w:szCs w:val="24"/>
+        </w:rPr>
+        <w:t xml:space="preserve">Requerimientos Gestión </w:t>
+      </w:r>
+      <w:r>
+        <w:rPr>
+          <w:sz w:val="24"/>
+          <w:szCs w:val="24"/>
+        </w:rPr>
+        <w:t>Festivales</w:t>
+      </w:r>
+      <w:bookmarkEnd w:id="39"/>
+    </w:p>
+    <w:p/>
+    <w:tbl>
+      <w:tblPr>
+        <w:tblStyle w:val="18"/>
+        <w:tblW w:w="8644" w:type="dxa"/>
+        <w:tblInd w:w="-108" w:type="dxa"/>
+        <w:tblBorders>
+          <w:top w:val="single" w:sz="4" w:space="0" w:color="000000"/>
+          <w:left w:val="single" w:sz="4" w:space="0" w:color="000000"/>
+          <w:bottom w:val="single" w:sz="4" w:space="0" w:color="000000"/>
+          <w:right w:val="single" w:sz="4" w:space="0" w:color="000000"/>
+          <w:insideH w:val="single" w:sz="4" w:space="0" w:color="000000"/>
+          <w:insideV w:val="single" w:sz="4" w:space="0" w:color="000000"/>
+        </w:tblBorders>
+        <w:tblLayout w:type="fixed"/>
+        <w:tblLook w:val="0000" w:firstRow="0" w:lastRow="0" w:firstColumn="0" w:lastColumn="0" w:noHBand="0" w:noVBand="0"/>
+      </w:tblPr>
+      <w:tblGrid>
+        <w:gridCol w:w="2088"/>
+        <w:gridCol w:w="6556"/>
+      </w:tblGrid>
+      <w:tr>
+        <w:trPr>
+          <w:trHeight w:val="510"/>
+        </w:trPr>
+        <w:tc>
+          <w:tcPr>
+            <w:tcW w:w="2088" w:type="dxa"/>
+          </w:tcPr>
+          <w:p>
+            <w:pPr>
+              <w:pBdr>
+                <w:top w:val="nil"/>
+                <w:left w:val="nil"/>
+                <w:bottom w:val="nil"/>
+                <w:right w:val="nil"/>
+                <w:between w:val="nil"/>
+              </w:pBdr>
+              <w:rPr>
+                <w:color w:val="000000"/>
+              </w:rPr>
+            </w:pPr>
+            <w:r>
+              <w:rPr>
+                <w:b/>
+                <w:color w:val="000000"/>
+              </w:rPr>
+              <w:t xml:space="preserve">Identificación del requerimiento: </w:t>
+            </w:r>
+          </w:p>
+        </w:tc>
+        <w:tc>
+          <w:tcPr>
+            <w:tcW w:w="6556" w:type="dxa"/>
+          </w:tcPr>
+          <w:p>
+            <w:pPr>
+              <w:pBdr>
+                <w:top w:val="nil"/>
+                <w:left w:val="nil"/>
+                <w:bottom w:val="nil"/>
+                <w:right w:val="nil"/>
+                <w:between w:val="nil"/>
+              </w:pBdr>
+              <w:rPr>
+                <w:color w:val="000000"/>
+              </w:rPr>
+            </w:pPr>
+            <w:r>
+              <w:rPr>
+                <w:color w:val="000000"/>
+              </w:rPr>
+              <w:t>RF20</w:t>
+            </w:r>
+            <w:r>
+              <w:t xml:space="preserve">-Registrar </w:t>
+            </w:r>
+            <w:r>
+              <w:t>Festival</w:t>
+            </w:r>
+          </w:p>
+        </w:tc>
+      </w:tr>
+      <w:tr>
+        <w:tc>
+          <w:tcPr>
+            <w:tcW w:w="2088" w:type="dxa"/>
+          </w:tcPr>
+          <w:p>
+            <w:pPr>
+              <w:pBdr>
+                <w:top w:val="nil"/>
+                <w:left w:val="nil"/>
+                <w:bottom w:val="nil"/>
+                <w:right w:val="nil"/>
+                <w:between w:val="nil"/>
+              </w:pBdr>
+              <w:rPr>
+                <w:color w:val="000000"/>
+              </w:rPr>
+            </w:pPr>
+            <w:r>
+              <w:rPr>
+                <w:b/>
+                <w:color w:val="000000"/>
+              </w:rPr>
+              <w:t xml:space="preserve">Nombre del Requerimiento: </w:t>
+            </w:r>
+          </w:p>
+        </w:tc>
+        <w:tc>
+          <w:tcPr>
+            <w:tcW w:w="6556" w:type="dxa"/>
+          </w:tcPr>
+          <w:p>
+            <w:pPr>
+              <w:pBdr>
+                <w:top w:val="nil"/>
+                <w:left w:val="nil"/>
+                <w:bottom w:val="nil"/>
+                <w:right w:val="nil"/>
+                <w:between w:val="nil"/>
+              </w:pBdr>
+              <w:rPr>
+                <w:color w:val="000000"/>
+              </w:rPr>
+            </w:pPr>
+            <w:r>
+              <w:t xml:space="preserve">Registrar </w:t>
+            </w:r>
+            <w:r>
+              <w:t>Festival</w:t>
+            </w:r>
+          </w:p>
+        </w:tc>
+      </w:tr>
+      <w:tr>
+        <w:trPr>
+          <w:trHeight w:val="319"/>
+        </w:trPr>
+        <w:tc>
+          <w:tcPr>
+            <w:tcW w:w="2088" w:type="dxa"/>
+          </w:tcPr>
+          <w:p>
+            <w:pPr>
+              <w:pBdr>
+                <w:top w:val="nil"/>
+                <w:left w:val="nil"/>
+                <w:bottom w:val="nil"/>
+                <w:right w:val="nil"/>
+                <w:between w:val="nil"/>
+              </w:pBdr>
+              <w:rPr>
+                <w:color w:val="000000"/>
+              </w:rPr>
+            </w:pPr>
+            <w:r>
+              <w:rPr>
+                <w:b/>
+                <w:color w:val="000000"/>
+              </w:rPr>
+              <w:t xml:space="preserve">Características: </w:t>
+            </w:r>
+          </w:p>
+        </w:tc>
+        <w:tc>
+          <w:tcPr>
+            <w:tcW w:w="6556" w:type="dxa"/>
+          </w:tcPr>
+          <w:p>
+            <w:pPr>
+              <w:jc w:val="both"/>
+            </w:pPr>
+            <w:r>
+              <w:t xml:space="preserve">El usuario con rol de administrador registrará </w:t>
+            </w:r>
+            <w:r>
+              <w:t>los festivales</w:t>
+            </w:r>
+            <w:r>
+              <w:t xml:space="preserve"> ofrecidas en la ruta turística y la información relacionada a cada uno de est</w:t>
+            </w:r>
+            <w:r>
+              <w:t>o</w:t>
+            </w:r>
+            <w:r>
+              <w:t>s. Al finalizar el registro el sistema verificará que se hayan llenado todos los campos necesarios.</w:t>
+            </w:r>
+          </w:p>
+        </w:tc>
+      </w:tr>
+      <w:tr>
+        <w:tc>
+          <w:tcPr>
+            <w:tcW w:w="2088" w:type="dxa"/>
+          </w:tcPr>
+          <w:p>
+            <w:pPr>
+              <w:pBdr>
+                <w:top w:val="nil"/>
+                <w:left w:val="nil"/>
+                <w:bottom w:val="nil"/>
+                <w:right w:val="nil"/>
+                <w:between w:val="nil"/>
+              </w:pBdr>
+              <w:rPr>
+                <w:color w:val="000000"/>
+              </w:rPr>
+            </w:pPr>
+            <w:r>
+              <w:rPr>
+                <w:b/>
+                <w:color w:val="000000"/>
+              </w:rPr>
+              <w:t>Descripción del requerimiento:</w:t>
+            </w:r>
+            <w:r>
+              <w:rPr>
+                <w:b/>
+                <w:i/>
+                <w:color w:val="000000"/>
+              </w:rPr>
+              <w:t xml:space="preserve"> </w:t>
+            </w:r>
+          </w:p>
+        </w:tc>
+        <w:tc>
+          <w:tcPr>
+            <w:tcW w:w="6556" w:type="dxa"/>
+          </w:tcPr>
+          <w:p>
+            <w:pPr>
+              <w:pBdr>
+                <w:top w:val="nil"/>
+                <w:left w:val="nil"/>
+                <w:bottom w:val="nil"/>
+                <w:right w:val="nil"/>
+                <w:between w:val="nil"/>
+              </w:pBdr>
+              <w:rPr>
+                <w:color w:val="000000"/>
+              </w:rPr>
+            </w:pPr>
+            <w:r>
+              <w:t xml:space="preserve">El administrador, una vez ingrese al sistema deberá registrar </w:t>
+            </w:r>
+            <w:r>
+              <w:t>el festival</w:t>
+            </w:r>
+            <w:r>
+              <w:t xml:space="preserve"> con la siguiente información: </w:t>
+            </w:r>
+            <w:r>
+              <w:t>nombre, descripcion, fecha</w:t>
+            </w:r>
+            <w:r>
+              <w:t>.</w:t>
+            </w:r>
+          </w:p>
+        </w:tc>
+      </w:tr>
+      <w:tr>
+        <w:tc>
+          <w:tcPr>
+            <w:tcW w:w="2088" w:type="dxa"/>
+          </w:tcPr>
+          <w:p>
+            <w:pPr>
+              <w:pBdr>
+                <w:top w:val="nil"/>
+                <w:left w:val="nil"/>
+                <w:bottom w:val="nil"/>
+                <w:right w:val="nil"/>
+                <w:between w:val="nil"/>
+              </w:pBdr>
+              <w:rPr>
+                <w:color w:val="000000"/>
+              </w:rPr>
+            </w:pPr>
+            <w:r>
+              <w:rPr>
+                <w:b/>
+                <w:color w:val="000000"/>
+              </w:rPr>
+              <w:t xml:space="preserve">Requerimiento NO funcional: </w:t>
+            </w:r>
+          </w:p>
+        </w:tc>
+        <w:tc>
+          <w:tcPr>
+            <w:tcW w:w="6556" w:type="dxa"/>
+          </w:tcPr>
+          <w:p>
+            <w:pPr>
+              <w:pBdr>
+                <w:top w:val="nil"/>
+                <w:left w:val="nil"/>
+                <w:bottom w:val="nil"/>
+                <w:right w:val="nil"/>
+                <w:between w:val="nil"/>
+              </w:pBdr>
+              <w:rPr>
+                <w:color w:val="000000"/>
+              </w:rPr>
+            </w:pPr>
+            <w:r>
+              <w:t>RNF01</w:t>
+            </w:r>
+          </w:p>
+        </w:tc>
+      </w:tr>
+      <w:tr>
+        <w:tc>
+          <w:tcPr>
+            <w:tcW w:w="8644" w:type="dxa"/>
+            <w:gridSpan w:val="2"/>
+          </w:tcPr>
+          <w:p>
+            <w:pPr>
+              <w:pBdr>
+                <w:top w:val="nil"/>
+                <w:left w:val="nil"/>
+                <w:bottom w:val="nil"/>
+                <w:right w:val="nil"/>
+                <w:between w:val="nil"/>
+              </w:pBdr>
+              <w:rPr>
+                <w:color w:val="000000"/>
+              </w:rPr>
+            </w:pPr>
+            <w:r>
+              <w:rPr>
+                <w:b/>
+                <w:color w:val="000000"/>
+              </w:rPr>
+              <w:t xml:space="preserve">Prioridad del requerimiento:     </w:t>
+            </w:r>
+          </w:p>
+          <w:p>
+            <w:r>
+              <w:t>Alta</w:t>
+            </w:r>
+          </w:p>
+        </w:tc>
+      </w:tr>
+    </w:tbl>
+    <w:p/>
+    <w:p/>
+    <w:p/>
+    <w:p/>
+    <w:tbl>
+      <w:tblPr>
+        <w:tblStyle w:val="17"/>
+        <w:tblW w:w="8644" w:type="dxa"/>
+        <w:tblInd w:w="-108" w:type="dxa"/>
+        <w:tblBorders>
+          <w:top w:val="single" w:sz="4" w:space="0" w:color="000000"/>
+          <w:left w:val="single" w:sz="4" w:space="0" w:color="000000"/>
+          <w:bottom w:val="single" w:sz="4" w:space="0" w:color="000000"/>
+          <w:right w:val="single" w:sz="4" w:space="0" w:color="000000"/>
+          <w:insideH w:val="single" w:sz="4" w:space="0" w:color="000000"/>
+          <w:insideV w:val="single" w:sz="4" w:space="0" w:color="000000"/>
+        </w:tblBorders>
+        <w:tblLayout w:type="fixed"/>
+        <w:tblLook w:val="0000" w:firstRow="0" w:lastRow="0" w:firstColumn="0" w:lastColumn="0" w:noHBand="0" w:noVBand="0"/>
+      </w:tblPr>
+      <w:tblGrid>
+        <w:gridCol w:w="2088"/>
+        <w:gridCol w:w="6556"/>
+      </w:tblGrid>
+      <w:tr>
+        <w:trPr>
+          <w:trHeight w:val="510"/>
+        </w:trPr>
+        <w:tc>
+          <w:tcPr>
+            <w:tcW w:w="2088" w:type="dxa"/>
+          </w:tcPr>
+          <w:p>
+            <w:r>
+              <w:rPr>
+                <w:b/>
+              </w:rPr>
+              <w:t xml:space="preserve">Identificación del requerimiento: </w:t>
+            </w:r>
+          </w:p>
+        </w:tc>
+        <w:tc>
+          <w:tcPr>
+            <w:tcW w:w="6556" w:type="dxa"/>
+          </w:tcPr>
+          <w:p>
+            <w:r>
+              <w:t xml:space="preserve">RF21- Editar </w:t>
+            </w:r>
+            <w:r>
+              <w:t>Festival</w:t>
+            </w:r>
+          </w:p>
+        </w:tc>
+      </w:tr>
+      <w:tr>
+        <w:tc>
+          <w:tcPr>
+            <w:tcW w:w="2088" w:type="dxa"/>
+          </w:tcPr>
+          <w:p>
+            <w:r>
+              <w:rPr>
+                <w:b/>
+              </w:rPr>
+              <w:t xml:space="preserve">Nombre del Requerimiento: </w:t>
+            </w:r>
+          </w:p>
+        </w:tc>
+        <w:tc>
+          <w:tcPr>
+            <w:tcW w:w="6556" w:type="dxa"/>
+          </w:tcPr>
+          <w:p>
+            <w:r>
+              <w:t xml:space="preserve">Editar </w:t>
+            </w:r>
+            <w:r>
+              <w:t>Festival</w:t>
+            </w:r>
+          </w:p>
+        </w:tc>
+      </w:tr>
+      <w:tr>
+        <w:trPr>
+          <w:trHeight w:val="556"/>
+        </w:trPr>
+        <w:tc>
+          <w:tcPr>
+            <w:tcW w:w="2088" w:type="dxa"/>
+          </w:tcPr>
+          <w:p>
+            <w:r>
+              <w:rPr>
+                <w:b/>
+              </w:rPr>
+              <w:t xml:space="preserve">Características: </w:t>
+            </w:r>
+          </w:p>
+        </w:tc>
+        <w:tc>
+          <w:tcPr>
+            <w:tcW w:w="6556" w:type="dxa"/>
+          </w:tcPr>
+          <w:p>
+            <w:pPr>
+              <w:jc w:val="both"/>
+            </w:pPr>
+            <w:r>
+              <w:t xml:space="preserve">El usuario con </w:t>
+            </w:r>
+            <w:r>
+              <w:t xml:space="preserve">rol de administrador edita </w:t>
+            </w:r>
+            <w:r>
+              <w:t xml:space="preserve">la información relacionada </w:t>
+            </w:r>
+            <w:r>
+              <w:t>al festival.</w:t>
+            </w:r>
+          </w:p>
+        </w:tc>
+      </w:tr>
+      <w:tr>
+        <w:trPr>
+          <w:trHeight w:val="674"/>
+        </w:trPr>
+        <w:tc>
+          <w:tcPr>
+            <w:tcW w:w="2088" w:type="dxa"/>
+          </w:tcPr>
+          <w:p>
+            <w:r>
+              <w:rPr>
+                <w:b/>
+              </w:rPr>
+              <w:t>Descripción del requerimiento:</w:t>
+            </w:r>
+            <w:r>
+              <w:rPr>
+                <w:b/>
+                <w:i/>
+              </w:rPr>
+              <w:t xml:space="preserve"> </w:t>
+            </w:r>
+          </w:p>
+        </w:tc>
+        <w:tc>
+          <w:tcPr>
+            <w:tcW w:w="6556" w:type="dxa"/>
+          </w:tcPr>
+          <w:p>
+            <w:r>
+              <w:t xml:space="preserve">El administrador, una vez ingrese al sistema podrá editar </w:t>
+            </w:r>
+            <w:r>
+              <w:t>el festival</w:t>
+            </w:r>
+            <w:r>
+              <w:t xml:space="preserve"> que ha sido registrad</w:t>
+            </w:r>
+            <w:r>
+              <w:t>o</w:t>
+            </w:r>
+            <w:r>
+              <w:t xml:space="preserve"> previamente.</w:t>
+            </w:r>
+          </w:p>
+        </w:tc>
+      </w:tr>
+      <w:tr>
+        <w:tc>
+          <w:tcPr>
+            <w:tcW w:w="2088" w:type="dxa"/>
+          </w:tcPr>
+          <w:p>
+            <w:r>
+              <w:rPr>
+                <w:b/>
+              </w:rPr>
+              <w:t xml:space="preserve">Requerimiento NO funcional: </w:t>
+            </w:r>
+          </w:p>
+        </w:tc>
+        <w:tc>
+          <w:tcPr>
+            <w:tcW w:w="6556" w:type="dxa"/>
+          </w:tcPr>
+          <w:p>
+            <w:r>
+              <w:t>RNF01</w:t>
+            </w:r>
+          </w:p>
+        </w:tc>
+      </w:tr>
+      <w:tr>
+        <w:tc>
+          <w:tcPr>
+            <w:tcW w:w="8644" w:type="dxa"/>
+            <w:gridSpan w:val="2"/>
+          </w:tcPr>
+          <w:p>
+            <w:r>
+              <w:rPr>
+                <w:b/>
+              </w:rPr>
+              <w:t xml:space="preserve">Prioridad del requerimiento:     </w:t>
+            </w:r>
+          </w:p>
+          <w:p>
+            <w:r>
+              <w:t>Media</w:t>
+            </w:r>
+          </w:p>
+        </w:tc>
+      </w:tr>
+    </w:tbl>
+    <w:p/>
+    <w:p/>
+    <w:tbl>
+      <w:tblPr>
+        <w:tblStyle w:val="16"/>
+        <w:tblW w:w="8644" w:type="dxa"/>
+        <w:tblInd w:w="-108" w:type="dxa"/>
+        <w:tblBorders>
+          <w:top w:val="single" w:sz="4" w:space="0" w:color="000000"/>
+          <w:left w:val="single" w:sz="4" w:space="0" w:color="000000"/>
+          <w:bottom w:val="single" w:sz="4" w:space="0" w:color="000000"/>
+          <w:right w:val="single" w:sz="4" w:space="0" w:color="000000"/>
+          <w:insideH w:val="single" w:sz="4" w:space="0" w:color="000000"/>
+          <w:insideV w:val="single" w:sz="4" w:space="0" w:color="000000"/>
+        </w:tblBorders>
+        <w:tblLayout w:type="fixed"/>
+        <w:tblLook w:val="0000" w:firstRow="0" w:lastRow="0" w:firstColumn="0" w:lastColumn="0" w:noHBand="0" w:noVBand="0"/>
+      </w:tblPr>
+      <w:tblGrid>
+        <w:gridCol w:w="2088"/>
+        <w:gridCol w:w="6556"/>
+      </w:tblGrid>
+      <w:tr>
+        <w:trPr>
+          <w:trHeight w:val="510"/>
+        </w:trPr>
+        <w:tc>
+          <w:tcPr>
+            <w:tcW w:w="2088" w:type="dxa"/>
+          </w:tcPr>
+          <w:p>
+            <w:r>
+              <w:rPr>
+                <w:b/>
+              </w:rPr>
+              <w:t xml:space="preserve">Identificación del requerimiento: </w:t>
+            </w:r>
+          </w:p>
+        </w:tc>
+        <w:tc>
+          <w:tcPr>
+            <w:tcW w:w="6556" w:type="dxa"/>
+          </w:tcPr>
+          <w:p>
+            <w:r>
+              <w:t xml:space="preserve">RF22-Eliminar </w:t>
+            </w:r>
+            <w:r>
+              <w:t>Festival</w:t>
+            </w:r>
+          </w:p>
+        </w:tc>
+      </w:tr>
+      <w:tr>
+        <w:tc>
+          <w:tcPr>
+            <w:tcW w:w="2088" w:type="dxa"/>
+          </w:tcPr>
+          <w:p>
+            <w:r>
+              <w:rPr>
+                <w:b/>
+              </w:rPr>
+              <w:t xml:space="preserve">Nombre del Requerimiento: </w:t>
+            </w:r>
+          </w:p>
+        </w:tc>
+        <w:tc>
+          <w:tcPr>
+            <w:tcW w:w="6556" w:type="dxa"/>
+          </w:tcPr>
+          <w:p>
+            <w:r>
+              <w:t xml:space="preserve">Eliminar </w:t>
+            </w:r>
+            <w:r>
+              <w:t>Festival</w:t>
+            </w:r>
+          </w:p>
+        </w:tc>
+      </w:tr>
+      <w:tr>
+        <w:trPr>
+          <w:trHeight w:val="319"/>
+        </w:trPr>
+        <w:tc>
+          <w:tcPr>
+            <w:tcW w:w="2088" w:type="dxa"/>
+          </w:tcPr>
+          <w:p>
+            <w:r>
+              <w:rPr>
+                <w:b/>
+              </w:rPr>
+              <w:t xml:space="preserve">Características: </w:t>
+            </w:r>
+          </w:p>
+        </w:tc>
+        <w:tc>
+          <w:tcPr>
+            <w:tcW w:w="6556" w:type="dxa"/>
+          </w:tcPr>
+          <w:p>
+            <w:pPr>
+              <w:jc w:val="both"/>
+            </w:pPr>
+            <w:r>
+              <w:t xml:space="preserve">El usuario con rol de administrador puede eliminar </w:t>
+            </w:r>
+            <w:r>
+              <w:t>un festival.</w:t>
+            </w:r>
+          </w:p>
+        </w:tc>
+      </w:tr>
+      <w:tr>
+        <w:trPr>
+          <w:trHeight w:val="579"/>
+        </w:trPr>
+        <w:tc>
+          <w:tcPr>
+            <w:tcW w:w="2088" w:type="dxa"/>
+          </w:tcPr>
+          <w:p>
+            <w:r>
+              <w:rPr>
+                <w:b/>
+              </w:rPr>
+              <w:t>Descripción del requerimiento:</w:t>
+            </w:r>
+            <w:r>
+              <w:rPr>
+                <w:b/>
+                <w:i/>
+              </w:rPr>
+              <w:t xml:space="preserve"> </w:t>
+            </w:r>
+          </w:p>
+        </w:tc>
+        <w:tc>
+          <w:tcPr>
+            <w:tcW w:w="6556" w:type="dxa"/>
+          </w:tcPr>
+          <w:p>
+            <w:r>
+              <w:t>El administrador, una vez ingresa al sistema podrá eliminar determinad</w:t>
+            </w:r>
+            <w:r>
+              <w:t>o</w:t>
+            </w:r>
+            <w:r>
+              <w:t xml:space="preserve"> </w:t>
+            </w:r>
+            <w:r>
+              <w:t>festival</w:t>
+            </w:r>
+            <w:r>
+              <w:t xml:space="preserve"> que requiera ya no este disponible definitivamente.</w:t>
+            </w:r>
+          </w:p>
+        </w:tc>
+      </w:tr>
+      <w:tr>
+        <w:tc>
+          <w:tcPr>
+            <w:tcW w:w="2088" w:type="dxa"/>
+          </w:tcPr>
+          <w:p>
+            <w:r>
+              <w:rPr>
+                <w:b/>
+              </w:rPr>
+              <w:t xml:space="preserve">Requerimiento NO funcional: </w:t>
+            </w:r>
+          </w:p>
+        </w:tc>
+        <w:tc>
+          <w:tcPr>
+            <w:tcW w:w="6556" w:type="dxa"/>
+          </w:tcPr>
+          <w:p>
+            <w:r>
+              <w:t>RNF01</w:t>
+            </w:r>
+          </w:p>
+        </w:tc>
+      </w:tr>
+      <w:tr>
+        <w:tc>
+          <w:tcPr>
+            <w:tcW w:w="8644" w:type="dxa"/>
+            <w:gridSpan w:val="2"/>
+          </w:tcPr>
+          <w:p>
+            <w:r>
+              <w:rPr>
+                <w:b/>
+              </w:rPr>
+              <w:t xml:space="preserve">Prioridad del requerimiento:     </w:t>
+            </w:r>
+          </w:p>
+          <w:p>
+            <w:r>
+              <w:t>Media</w:t>
+            </w:r>
+          </w:p>
+        </w:tc>
+      </w:tr>
+    </w:tbl>
+    <w:p/>
+    <w:p/>
+    <w:tbl>
+      <w:tblPr>
+        <w:tblStyle w:val="15"/>
+        <w:tblW w:w="8644" w:type="dxa"/>
+        <w:tblInd w:w="-108" w:type="dxa"/>
+        <w:tblBorders>
+          <w:top w:val="single" w:sz="4" w:space="0" w:color="000000"/>
+          <w:left w:val="single" w:sz="4" w:space="0" w:color="000000"/>
+          <w:bottom w:val="single" w:sz="4" w:space="0" w:color="000000"/>
+          <w:right w:val="single" w:sz="4" w:space="0" w:color="000000"/>
+          <w:insideH w:val="single" w:sz="4" w:space="0" w:color="000000"/>
+          <w:insideV w:val="single" w:sz="4" w:space="0" w:color="000000"/>
+        </w:tblBorders>
+        <w:tblLayout w:type="fixed"/>
+        <w:tblLook w:val="0000" w:firstRow="0" w:lastRow="0" w:firstColumn="0" w:lastColumn="0" w:noHBand="0" w:noVBand="0"/>
+      </w:tblPr>
+      <w:tblGrid>
+        <w:gridCol w:w="2088"/>
+        <w:gridCol w:w="6556"/>
+      </w:tblGrid>
+      <w:tr>
+        <w:trPr>
+          <w:trHeight w:val="510"/>
+        </w:trPr>
+        <w:tc>
+          <w:tcPr>
+            <w:tcW w:w="2088" w:type="dxa"/>
+          </w:tcPr>
+          <w:p>
+            <w:r>
+              <w:rPr>
+                <w:b/>
+              </w:rPr>
+              <w:t xml:space="preserve">Identificación del requerimiento: </w:t>
+            </w:r>
+          </w:p>
+        </w:tc>
+        <w:tc>
+          <w:tcPr>
+            <w:tcW w:w="6556" w:type="dxa"/>
+          </w:tcPr>
+          <w:p>
+            <w:r>
+              <w:t xml:space="preserve">RF23-Consultar </w:t>
+            </w:r>
+            <w:r>
+              <w:t>Festivales</w:t>
+            </w:r>
+          </w:p>
+        </w:tc>
+      </w:tr>
+      <w:tr>
+        <w:tc>
+          <w:tcPr>
+            <w:tcW w:w="2088" w:type="dxa"/>
+          </w:tcPr>
+          <w:p>
+            <w:r>
+              <w:rPr>
+                <w:b/>
+              </w:rPr>
+              <w:t xml:space="preserve">Nombre del Requerimiento: </w:t>
+            </w:r>
+          </w:p>
+        </w:tc>
+        <w:tc>
+          <w:tcPr>
+            <w:tcW w:w="6556" w:type="dxa"/>
+          </w:tcPr>
+          <w:p>
+            <w:r>
+              <w:t xml:space="preserve">Consultar </w:t>
+            </w:r>
+            <w:r>
+              <w:t>Festivales</w:t>
+            </w:r>
+          </w:p>
+        </w:tc>
+      </w:tr>
+      <w:tr>
+        <w:trPr>
+          <w:trHeight w:val="319"/>
+        </w:trPr>
+        <w:tc>
+          <w:tcPr>
+            <w:tcW w:w="2088" w:type="dxa"/>
+          </w:tcPr>
+          <w:p>
+            <w:r>
+              <w:rPr>
+                <w:b/>
+              </w:rPr>
+              <w:t xml:space="preserve">Características: </w:t>
+            </w:r>
+          </w:p>
+        </w:tc>
+        <w:tc>
+          <w:tcPr>
+            <w:tcW w:w="6556" w:type="dxa"/>
+          </w:tcPr>
+          <w:p>
+            <w:pPr>
+              <w:jc w:val="both"/>
+            </w:pPr>
+            <w:r>
+              <w:t>El sistema permite consultar la información relacionada a los festivales registrados en el sistema.</w:t>
+            </w:r>
+          </w:p>
+        </w:tc>
+      </w:tr>
+      <w:tr>
+        <w:tc>
+          <w:tcPr>
+            <w:tcW w:w="2088" w:type="dxa"/>
+          </w:tcPr>
+          <w:p>
+            <w:r>
+              <w:rPr>
+                <w:b/>
+              </w:rPr>
+              <w:t>Descripción del requerimiento:</w:t>
+            </w:r>
+            <w:r>
+              <w:rPr>
+                <w:b/>
+                <w:i/>
+              </w:rPr>
+              <w:t xml:space="preserve"> </w:t>
+            </w:r>
+          </w:p>
+        </w:tc>
+        <w:tc>
+          <w:tcPr>
+            <w:tcW w:w="6556" w:type="dxa"/>
+          </w:tcPr>
+          <w:p>
+            <w:r>
+              <w:t>La consulta de la información asociada a los festivales depende del rol de la persona que ingresa al sistema:</w:t>
+            </w:r>
+          </w:p>
+          <w:p>
+            <w:r>
+              <w:t>La persona con rol administrador ingresa al sistema con su usuario y contraseña y puede consultar todos los festivales asociadas a su ruta.</w:t>
+            </w:r>
+          </w:p>
+          <w:p>
+            <w:r>
+              <w:t>La persona con rol usuario, ingresa al sistema con su usuario y contraseña y puede consultar los festivales.</w:t>
+            </w:r>
+          </w:p>
+        </w:tc>
+      </w:tr>
+      <w:tr>
+        <w:tc>
+          <w:tcPr>
+            <w:tcW w:w="2088" w:type="dxa"/>
+          </w:tcPr>
+          <w:p>
+            <w:r>
+              <w:rPr>
+                <w:b/>
+              </w:rPr>
+              <w:t xml:space="preserve">Requerimiento NO funcional: </w:t>
+            </w:r>
+          </w:p>
+        </w:tc>
+        <w:tc>
+          <w:tcPr>
+            <w:tcW w:w="6556" w:type="dxa"/>
+          </w:tcPr>
+          <w:p>
+            <w:r>
+              <w:t>RNF01</w:t>
+            </w:r>
+          </w:p>
+        </w:tc>
+      </w:tr>
+      <w:tr>
+        <w:tc>
+          <w:tcPr>
+            <w:tcW w:w="8644" w:type="dxa"/>
+            <w:gridSpan w:val="2"/>
+          </w:tcPr>
+          <w:p>
+            <w:r>
+              <w:rPr>
+                <w:b/>
+              </w:rPr>
+              <w:lastRenderedPageBreak/>
               <w:t xml:space="preserve">Prioridad del requerimiento:     </w:t>
             </w:r>
           </w:p>
@@ -17745,21 +18044,15 @@
     </w:tbl>
     <w:p>
       <w:pPr>
-        <w:pStyle w:val="Ttulo2"/>
-        <w:jc w:val="center"/>
         <w:rPr>
+          <w:rFonts w:ascii="Arial" w:eastAsia="Arial" w:hAnsi="Arial" w:cs="Arial"/>
+          <w:b/>
           <w:sz w:val="28"/>
           <w:szCs w:val="28"/>
+          <w:lang w:val="es-ES"/>
         </w:rPr>
       </w:pPr>
       <w:bookmarkStart w:id="40" w:name="_Toc141688396"/>
-    </w:p>
-    <w:p>
-      <w:pPr>
-        <w:rPr>
-          <w:lang w:val="es-ES"/>
-        </w:rPr>
-      </w:pPr>
     </w:p>
     <w:p>
       <w:pPr>
@@ -17782,7 +18075,6 @@
           <w:sz w:val="24"/>
           <w:szCs w:val="24"/>
         </w:rPr>
-        <w:lastRenderedPageBreak/>
         <w:t xml:space="preserve">Requerimientos Gestión </w:t>
       </w:r>
       <w:r>
@@ -18059,7 +18351,7 @@
               <w:t xml:space="preserve"> con la siguiente información: </w:t>
             </w:r>
             <w:r>
-              <w:t>tipo de evento, nombre, descripcion, ubicación.</w:t>
+              <w:t>nombre, descripcion, ubicación.</w:t>
             </w:r>
           </w:p>
         </w:tc>
@@ -18367,7 +18659,7 @@
           </w:p>
           <w:p>
             <w:r>
-              <w:t>Alta</w:t>
+              <w:t>Media</w:t>
             </w:r>
           </w:p>
         </w:tc>
@@ -18510,6 +18802,7 @@
               <w:rPr>
                 <w:b/>
               </w:rPr>
+              <w:lastRenderedPageBreak/>
               <w:t>Descripción del requerimiento:</w:t>
             </w:r>
             <w:r>
@@ -18577,7 +18870,7 @@
               <w:t xml:space="preserve">Prioridad del requerimiento:     </w:t>
             </w:r>
             <w:r>
-              <w:t>Alta</w:t>
+              <w:t>Media</w:t>
             </w:r>
           </w:p>
         </w:tc>
@@ -18811,6 +19104,1032 @@
         </w:tc>
       </w:tr>
     </w:tbl>
+    <w:p>
+      <w:pPr>
+        <w:pStyle w:val="Ttulo2"/>
+        <w:jc w:val="center"/>
+        <w:rPr>
+          <w:sz w:val="28"/>
+          <w:szCs w:val="28"/>
+        </w:rPr>
+      </w:pPr>
+    </w:p>
+    <w:p>
+      <w:pPr>
+        <w:pStyle w:val="Ttulo2"/>
+        <w:spacing w:before="120"/>
+        <w:rPr>
+          <w:sz w:val="24"/>
+          <w:szCs w:val="24"/>
+        </w:rPr>
+      </w:pPr>
+      <w:r>
+        <w:rPr>
+          <w:sz w:val="24"/>
+          <w:szCs w:val="24"/>
+        </w:rPr>
+        <w:t xml:space="preserve">Requerimientos Gestión </w:t>
+      </w:r>
+      <w:r>
+        <w:rPr>
+          <w:sz w:val="24"/>
+          <w:szCs w:val="24"/>
+        </w:rPr>
+        <w:t>Alimentos</w:t>
+      </w:r>
+    </w:p>
+    <w:p/>
+    <w:tbl>
+      <w:tblPr>
+        <w:tblStyle w:val="18"/>
+        <w:tblW w:w="8644" w:type="dxa"/>
+        <w:tblInd w:w="-108" w:type="dxa"/>
+        <w:tblBorders>
+          <w:top w:val="single" w:sz="4" w:space="0" w:color="000000"/>
+          <w:left w:val="single" w:sz="4" w:space="0" w:color="000000"/>
+          <w:bottom w:val="single" w:sz="4" w:space="0" w:color="000000"/>
+          <w:right w:val="single" w:sz="4" w:space="0" w:color="000000"/>
+          <w:insideH w:val="single" w:sz="4" w:space="0" w:color="000000"/>
+          <w:insideV w:val="single" w:sz="4" w:space="0" w:color="000000"/>
+        </w:tblBorders>
+        <w:tblLayout w:type="fixed"/>
+        <w:tblLook w:val="0000" w:firstRow="0" w:lastRow="0" w:firstColumn="0" w:lastColumn="0" w:noHBand="0" w:noVBand="0"/>
+      </w:tblPr>
+      <w:tblGrid>
+        <w:gridCol w:w="2088"/>
+        <w:gridCol w:w="6556"/>
+      </w:tblGrid>
+      <w:tr>
+        <w:trPr>
+          <w:trHeight w:val="510"/>
+        </w:trPr>
+        <w:tc>
+          <w:tcPr>
+            <w:tcW w:w="2088" w:type="dxa"/>
+          </w:tcPr>
+          <w:p>
+            <w:pPr>
+              <w:pBdr>
+                <w:top w:val="nil"/>
+                <w:left w:val="nil"/>
+                <w:bottom w:val="nil"/>
+                <w:right w:val="nil"/>
+                <w:between w:val="nil"/>
+              </w:pBdr>
+              <w:rPr>
+                <w:color w:val="000000"/>
+              </w:rPr>
+            </w:pPr>
+            <w:r>
+              <w:rPr>
+                <w:b/>
+                <w:color w:val="000000"/>
+              </w:rPr>
+              <w:t xml:space="preserve">Identificación del requerimiento: </w:t>
+            </w:r>
+          </w:p>
+        </w:tc>
+        <w:tc>
+          <w:tcPr>
+            <w:tcW w:w="6556" w:type="dxa"/>
+          </w:tcPr>
+          <w:p>
+            <w:pPr>
+              <w:pBdr>
+                <w:top w:val="nil"/>
+                <w:left w:val="nil"/>
+                <w:bottom w:val="nil"/>
+                <w:right w:val="nil"/>
+                <w:between w:val="nil"/>
+              </w:pBdr>
+              <w:rPr>
+                <w:color w:val="000000"/>
+              </w:rPr>
+            </w:pPr>
+            <w:r>
+              <w:rPr>
+                <w:color w:val="000000"/>
+              </w:rPr>
+              <w:t>RF24</w:t>
+            </w:r>
+            <w:r>
+              <w:t xml:space="preserve">-Registrar </w:t>
+            </w:r>
+            <w:r>
+              <w:t>menú</w:t>
+            </w:r>
+          </w:p>
+        </w:tc>
+      </w:tr>
+      <w:tr>
+        <w:tc>
+          <w:tcPr>
+            <w:tcW w:w="2088" w:type="dxa"/>
+          </w:tcPr>
+          <w:p>
+            <w:pPr>
+              <w:pBdr>
+                <w:top w:val="nil"/>
+                <w:left w:val="nil"/>
+                <w:bottom w:val="nil"/>
+                <w:right w:val="nil"/>
+                <w:between w:val="nil"/>
+              </w:pBdr>
+              <w:rPr>
+                <w:color w:val="000000"/>
+              </w:rPr>
+            </w:pPr>
+            <w:r>
+              <w:rPr>
+                <w:b/>
+                <w:color w:val="000000"/>
+              </w:rPr>
+              <w:t xml:space="preserve">Nombre del Requerimiento: </w:t>
+            </w:r>
+          </w:p>
+        </w:tc>
+        <w:tc>
+          <w:tcPr>
+            <w:tcW w:w="6556" w:type="dxa"/>
+          </w:tcPr>
+          <w:p>
+            <w:pPr>
+              <w:pBdr>
+                <w:top w:val="nil"/>
+                <w:left w:val="nil"/>
+                <w:bottom w:val="nil"/>
+                <w:right w:val="nil"/>
+                <w:between w:val="nil"/>
+              </w:pBdr>
+              <w:rPr>
+                <w:color w:val="000000"/>
+              </w:rPr>
+            </w:pPr>
+            <w:r>
+              <w:t xml:space="preserve">Registrar </w:t>
+            </w:r>
+            <w:r>
+              <w:t>Menú</w:t>
+            </w:r>
+          </w:p>
+        </w:tc>
+      </w:tr>
+      <w:tr>
+        <w:trPr>
+          <w:trHeight w:val="319"/>
+        </w:trPr>
+        <w:tc>
+          <w:tcPr>
+            <w:tcW w:w="2088" w:type="dxa"/>
+          </w:tcPr>
+          <w:p>
+            <w:pPr>
+              <w:pBdr>
+                <w:top w:val="nil"/>
+                <w:left w:val="nil"/>
+                <w:bottom w:val="nil"/>
+                <w:right w:val="nil"/>
+                <w:between w:val="nil"/>
+              </w:pBdr>
+              <w:rPr>
+                <w:color w:val="000000"/>
+              </w:rPr>
+            </w:pPr>
+            <w:r>
+              <w:rPr>
+                <w:b/>
+                <w:color w:val="000000"/>
+              </w:rPr>
+              <w:t xml:space="preserve">Características: </w:t>
+            </w:r>
+          </w:p>
+        </w:tc>
+        <w:tc>
+          <w:tcPr>
+            <w:tcW w:w="6556" w:type="dxa"/>
+          </w:tcPr>
+          <w:p>
+            <w:pPr>
+              <w:jc w:val="both"/>
+            </w:pPr>
+            <w:r>
+              <w:t xml:space="preserve">El usuario con rol de administrador registrará </w:t>
+            </w:r>
+            <w:r>
+              <w:t>las comidas que se van a ofrecer a los usuarios.</w:t>
+            </w:r>
+          </w:p>
+        </w:tc>
+      </w:tr>
+      <w:tr>
+        <w:tc>
+          <w:tcPr>
+            <w:tcW w:w="2088" w:type="dxa"/>
+          </w:tcPr>
+          <w:p>
+            <w:pPr>
+              <w:pBdr>
+                <w:top w:val="nil"/>
+                <w:left w:val="nil"/>
+                <w:bottom w:val="nil"/>
+                <w:right w:val="nil"/>
+                <w:between w:val="nil"/>
+              </w:pBdr>
+              <w:rPr>
+                <w:color w:val="000000"/>
+              </w:rPr>
+            </w:pPr>
+            <w:r>
+              <w:rPr>
+                <w:b/>
+                <w:color w:val="000000"/>
+              </w:rPr>
+              <w:t>Descripción del requerimiento:</w:t>
+            </w:r>
+            <w:r>
+              <w:rPr>
+                <w:b/>
+                <w:i/>
+                <w:color w:val="000000"/>
+              </w:rPr>
+              <w:t xml:space="preserve"> </w:t>
+            </w:r>
+          </w:p>
+        </w:tc>
+        <w:tc>
+          <w:tcPr>
+            <w:tcW w:w="6556" w:type="dxa"/>
+          </w:tcPr>
+          <w:p>
+            <w:pPr>
+              <w:pBdr>
+                <w:top w:val="nil"/>
+                <w:left w:val="nil"/>
+                <w:bottom w:val="nil"/>
+                <w:right w:val="nil"/>
+                <w:between w:val="nil"/>
+              </w:pBdr>
+              <w:rPr>
+                <w:color w:val="000000"/>
+              </w:rPr>
+            </w:pPr>
+            <w:r>
+              <w:t xml:space="preserve">El administrador, una vez ingrese al sistema deberá </w:t>
+            </w:r>
+            <w:r>
+              <w:t xml:space="preserve">registrar los items del menu con la siguinte información: descripcion, precioi unitario, hora. </w:t>
+            </w:r>
+          </w:p>
+        </w:tc>
+      </w:tr>
+      <w:tr>
+        <w:tc>
+          <w:tcPr>
+            <w:tcW w:w="2088" w:type="dxa"/>
+          </w:tcPr>
+          <w:p>
+            <w:pPr>
+              <w:pBdr>
+                <w:top w:val="nil"/>
+                <w:left w:val="nil"/>
+                <w:bottom w:val="nil"/>
+                <w:right w:val="nil"/>
+                <w:between w:val="nil"/>
+              </w:pBdr>
+              <w:rPr>
+                <w:color w:val="000000"/>
+              </w:rPr>
+            </w:pPr>
+            <w:r>
+              <w:rPr>
+                <w:b/>
+                <w:color w:val="000000"/>
+              </w:rPr>
+              <w:t xml:space="preserve">Requerimiento NO funcional: </w:t>
+            </w:r>
+          </w:p>
+        </w:tc>
+        <w:tc>
+          <w:tcPr>
+            <w:tcW w:w="6556" w:type="dxa"/>
+          </w:tcPr>
+          <w:p>
+            <w:pPr>
+              <w:pBdr>
+                <w:top w:val="nil"/>
+                <w:left w:val="nil"/>
+                <w:bottom w:val="nil"/>
+                <w:right w:val="nil"/>
+                <w:between w:val="nil"/>
+              </w:pBdr>
+              <w:rPr>
+                <w:color w:val="000000"/>
+              </w:rPr>
+            </w:pPr>
+            <w:r>
+              <w:t>RNF01</w:t>
+            </w:r>
+          </w:p>
+        </w:tc>
+      </w:tr>
+      <w:tr>
+        <w:tc>
+          <w:tcPr>
+            <w:tcW w:w="8644" w:type="dxa"/>
+            <w:gridSpan w:val="2"/>
+          </w:tcPr>
+          <w:p>
+            <w:pPr>
+              <w:pBdr>
+                <w:top w:val="nil"/>
+                <w:left w:val="nil"/>
+                <w:bottom w:val="nil"/>
+                <w:right w:val="nil"/>
+                <w:between w:val="nil"/>
+              </w:pBdr>
+              <w:rPr>
+                <w:color w:val="000000"/>
+              </w:rPr>
+            </w:pPr>
+            <w:r>
+              <w:rPr>
+                <w:b/>
+                <w:color w:val="000000"/>
+              </w:rPr>
+              <w:t xml:space="preserve">Prioridad del requerimiento:     </w:t>
+            </w:r>
+          </w:p>
+          <w:p>
+            <w:r>
+              <w:t>Alta</w:t>
+            </w:r>
+          </w:p>
+        </w:tc>
+      </w:tr>
+    </w:tbl>
+    <w:p/>
+    <w:p/>
+    <w:tbl>
+      <w:tblPr>
+        <w:tblStyle w:val="17"/>
+        <w:tblW w:w="8644" w:type="dxa"/>
+        <w:tblInd w:w="-108" w:type="dxa"/>
+        <w:tblBorders>
+          <w:top w:val="single" w:sz="4" w:space="0" w:color="000000"/>
+          <w:left w:val="single" w:sz="4" w:space="0" w:color="000000"/>
+          <w:bottom w:val="single" w:sz="4" w:space="0" w:color="000000"/>
+          <w:right w:val="single" w:sz="4" w:space="0" w:color="000000"/>
+          <w:insideH w:val="single" w:sz="4" w:space="0" w:color="000000"/>
+          <w:insideV w:val="single" w:sz="4" w:space="0" w:color="000000"/>
+        </w:tblBorders>
+        <w:tblLayout w:type="fixed"/>
+        <w:tblLook w:val="0000" w:firstRow="0" w:lastRow="0" w:firstColumn="0" w:lastColumn="0" w:noHBand="0" w:noVBand="0"/>
+      </w:tblPr>
+      <w:tblGrid>
+        <w:gridCol w:w="2088"/>
+        <w:gridCol w:w="6556"/>
+      </w:tblGrid>
+      <w:tr>
+        <w:trPr>
+          <w:trHeight w:val="510"/>
+        </w:trPr>
+        <w:tc>
+          <w:tcPr>
+            <w:tcW w:w="2088" w:type="dxa"/>
+          </w:tcPr>
+          <w:p>
+            <w:r>
+              <w:rPr>
+                <w:b/>
+              </w:rPr>
+              <w:lastRenderedPageBreak/>
+              <w:t xml:space="preserve">Identificación del requerimiento: </w:t>
+            </w:r>
+          </w:p>
+        </w:tc>
+        <w:tc>
+          <w:tcPr>
+            <w:tcW w:w="6556" w:type="dxa"/>
+          </w:tcPr>
+          <w:p>
+            <w:r>
+              <w:t xml:space="preserve">RF25- Editar </w:t>
+            </w:r>
+            <w:r>
+              <w:t>Menú</w:t>
+            </w:r>
+          </w:p>
+        </w:tc>
+      </w:tr>
+      <w:tr>
+        <w:tc>
+          <w:tcPr>
+            <w:tcW w:w="2088" w:type="dxa"/>
+          </w:tcPr>
+          <w:p>
+            <w:r>
+              <w:rPr>
+                <w:b/>
+              </w:rPr>
+              <w:t xml:space="preserve">Nombre del Requerimiento: </w:t>
+            </w:r>
+          </w:p>
+        </w:tc>
+        <w:tc>
+          <w:tcPr>
+            <w:tcW w:w="6556" w:type="dxa"/>
+          </w:tcPr>
+          <w:p>
+            <w:r>
+              <w:t xml:space="preserve">Editar </w:t>
+            </w:r>
+            <w:r>
+              <w:t>Menú</w:t>
+            </w:r>
+          </w:p>
+        </w:tc>
+      </w:tr>
+      <w:tr>
+        <w:trPr>
+          <w:trHeight w:val="556"/>
+        </w:trPr>
+        <w:tc>
+          <w:tcPr>
+            <w:tcW w:w="2088" w:type="dxa"/>
+          </w:tcPr>
+          <w:p>
+            <w:r>
+              <w:rPr>
+                <w:b/>
+              </w:rPr>
+              <w:t xml:space="preserve">Características: </w:t>
+            </w:r>
+          </w:p>
+        </w:tc>
+        <w:tc>
+          <w:tcPr>
+            <w:tcW w:w="6556" w:type="dxa"/>
+          </w:tcPr>
+          <w:p>
+            <w:pPr>
+              <w:jc w:val="both"/>
+            </w:pPr>
+            <w:r>
+              <w:t xml:space="preserve">El usuario con </w:t>
+            </w:r>
+            <w:r>
+              <w:t xml:space="preserve">rol de administrador edita </w:t>
+            </w:r>
+            <w:r>
+              <w:t xml:space="preserve">la información relacionada al </w:t>
+            </w:r>
+            <w:r>
+              <w:t>menú.</w:t>
+            </w:r>
+          </w:p>
+        </w:tc>
+      </w:tr>
+      <w:tr>
+        <w:trPr>
+          <w:trHeight w:val="674"/>
+        </w:trPr>
+        <w:tc>
+          <w:tcPr>
+            <w:tcW w:w="2088" w:type="dxa"/>
+          </w:tcPr>
+          <w:p>
+            <w:r>
+              <w:rPr>
+                <w:b/>
+              </w:rPr>
+              <w:t>Descripción del requerimiento:</w:t>
+            </w:r>
+            <w:r>
+              <w:rPr>
+                <w:b/>
+                <w:i/>
+              </w:rPr>
+              <w:t xml:space="preserve"> </w:t>
+            </w:r>
+          </w:p>
+        </w:tc>
+        <w:tc>
+          <w:tcPr>
+            <w:tcW w:w="6556" w:type="dxa"/>
+          </w:tcPr>
+          <w:p>
+            <w:r>
+              <w:t xml:space="preserve">El administrador, una vez ingrese al sistema podrá editar la informacion </w:t>
+            </w:r>
+            <w:r>
+              <w:t xml:space="preserve">del </w:t>
+            </w:r>
+            <w:r>
+              <w:t>menu</w:t>
+            </w:r>
+            <w:r>
+              <w:t xml:space="preserve"> que ha sido registrad</w:t>
+            </w:r>
+            <w:r>
+              <w:t>o</w:t>
+            </w:r>
+            <w:r>
+              <w:t xml:space="preserve"> previamente.</w:t>
+            </w:r>
+          </w:p>
+        </w:tc>
+      </w:tr>
+      <w:tr>
+        <w:tc>
+          <w:tcPr>
+            <w:tcW w:w="2088" w:type="dxa"/>
+          </w:tcPr>
+          <w:p>
+            <w:r>
+              <w:rPr>
+                <w:b/>
+              </w:rPr>
+              <w:t xml:space="preserve">Requerimiento NO funcional: </w:t>
+            </w:r>
+          </w:p>
+        </w:tc>
+        <w:tc>
+          <w:tcPr>
+            <w:tcW w:w="6556" w:type="dxa"/>
+          </w:tcPr>
+          <w:p>
+            <w:r>
+              <w:t>RNF01</w:t>
+            </w:r>
+          </w:p>
+        </w:tc>
+      </w:tr>
+      <w:tr>
+        <w:tc>
+          <w:tcPr>
+            <w:tcW w:w="8644" w:type="dxa"/>
+            <w:gridSpan w:val="2"/>
+          </w:tcPr>
+          <w:p>
+            <w:r>
+              <w:rPr>
+                <w:b/>
+              </w:rPr>
+              <w:t xml:space="preserve">Prioridad del requerimiento:     </w:t>
+            </w:r>
+          </w:p>
+          <w:p>
+            <w:r>
+              <w:t>Media</w:t>
+            </w:r>
+          </w:p>
+        </w:tc>
+      </w:tr>
+    </w:tbl>
+    <w:p/>
+    <w:p/>
+    <w:tbl>
+      <w:tblPr>
+        <w:tblStyle w:val="16"/>
+        <w:tblW w:w="8644" w:type="dxa"/>
+        <w:tblInd w:w="-108" w:type="dxa"/>
+        <w:tblBorders>
+          <w:top w:val="single" w:sz="4" w:space="0" w:color="000000"/>
+          <w:left w:val="single" w:sz="4" w:space="0" w:color="000000"/>
+          <w:bottom w:val="single" w:sz="4" w:space="0" w:color="000000"/>
+          <w:right w:val="single" w:sz="4" w:space="0" w:color="000000"/>
+          <w:insideH w:val="single" w:sz="4" w:space="0" w:color="000000"/>
+          <w:insideV w:val="single" w:sz="4" w:space="0" w:color="000000"/>
+        </w:tblBorders>
+        <w:tblLayout w:type="fixed"/>
+        <w:tblLook w:val="0000" w:firstRow="0" w:lastRow="0" w:firstColumn="0" w:lastColumn="0" w:noHBand="0" w:noVBand="0"/>
+      </w:tblPr>
+      <w:tblGrid>
+        <w:gridCol w:w="2088"/>
+        <w:gridCol w:w="6556"/>
+      </w:tblGrid>
+      <w:tr>
+        <w:trPr>
+          <w:trHeight w:val="510"/>
+        </w:trPr>
+        <w:tc>
+          <w:tcPr>
+            <w:tcW w:w="2088" w:type="dxa"/>
+          </w:tcPr>
+          <w:p>
+            <w:r>
+              <w:rPr>
+                <w:b/>
+              </w:rPr>
+              <w:t xml:space="preserve">Identificación del requerimiento: </w:t>
+            </w:r>
+          </w:p>
+        </w:tc>
+        <w:tc>
+          <w:tcPr>
+            <w:tcW w:w="6556" w:type="dxa"/>
+          </w:tcPr>
+          <w:p>
+            <w:r>
+              <w:t xml:space="preserve">RF26-Eliminar </w:t>
+            </w:r>
+            <w:r>
+              <w:t>Menú</w:t>
+            </w:r>
+          </w:p>
+        </w:tc>
+      </w:tr>
+      <w:tr>
+        <w:tc>
+          <w:tcPr>
+            <w:tcW w:w="2088" w:type="dxa"/>
+          </w:tcPr>
+          <w:p>
+            <w:r>
+              <w:rPr>
+                <w:b/>
+              </w:rPr>
+              <w:t xml:space="preserve">Nombre del Requerimiento: </w:t>
+            </w:r>
+          </w:p>
+        </w:tc>
+        <w:tc>
+          <w:tcPr>
+            <w:tcW w:w="6556" w:type="dxa"/>
+          </w:tcPr>
+          <w:p>
+            <w:r>
+              <w:t xml:space="preserve">Eliminar </w:t>
+            </w:r>
+            <w:r>
+              <w:t>Menú</w:t>
+            </w:r>
+          </w:p>
+        </w:tc>
+      </w:tr>
+      <w:tr>
+        <w:trPr>
+          <w:trHeight w:val="319"/>
+        </w:trPr>
+        <w:tc>
+          <w:tcPr>
+            <w:tcW w:w="2088" w:type="dxa"/>
+          </w:tcPr>
+          <w:p>
+            <w:r>
+              <w:rPr>
+                <w:b/>
+              </w:rPr>
+              <w:t xml:space="preserve">Características: </w:t>
+            </w:r>
+          </w:p>
+        </w:tc>
+        <w:tc>
+          <w:tcPr>
+            <w:tcW w:w="6556" w:type="dxa"/>
+          </w:tcPr>
+          <w:p>
+            <w:pPr>
+              <w:jc w:val="both"/>
+            </w:pPr>
+            <w:r>
+              <w:t xml:space="preserve">El usuario con rol de administrador puede eliminar </w:t>
+            </w:r>
+            <w:r>
+              <w:t>un item que se ha añadido previamente.</w:t>
+            </w:r>
+          </w:p>
+        </w:tc>
+      </w:tr>
+      <w:tr>
+        <w:trPr>
+          <w:trHeight w:val="579"/>
+        </w:trPr>
+        <w:tc>
+          <w:tcPr>
+            <w:tcW w:w="2088" w:type="dxa"/>
+          </w:tcPr>
+          <w:p>
+            <w:r>
+              <w:rPr>
+                <w:b/>
+              </w:rPr>
+              <w:t>Descripción del requerimiento:</w:t>
+            </w:r>
+            <w:r>
+              <w:rPr>
+                <w:b/>
+                <w:i/>
+              </w:rPr>
+              <w:t xml:space="preserve"> </w:t>
+            </w:r>
+          </w:p>
+        </w:tc>
+        <w:tc>
+          <w:tcPr>
+            <w:tcW w:w="6556" w:type="dxa"/>
+          </w:tcPr>
+          <w:p>
+            <w:r>
+              <w:t xml:space="preserve">El administrador, una vez ingresa al sistema podrá eliminar determinada </w:t>
+            </w:r>
+            <w:r>
+              <w:t>item del menu</w:t>
+            </w:r>
+            <w:r>
+              <w:t xml:space="preserve"> que requiera ya no este disponible definitivamente.</w:t>
+            </w:r>
+          </w:p>
+        </w:tc>
+      </w:tr>
+      <w:tr>
+        <w:tc>
+          <w:tcPr>
+            <w:tcW w:w="2088" w:type="dxa"/>
+          </w:tcPr>
+          <w:p>
+            <w:r>
+              <w:rPr>
+                <w:b/>
+              </w:rPr>
+              <w:t xml:space="preserve">Requerimiento NO funcional: </w:t>
+            </w:r>
+          </w:p>
+        </w:tc>
+        <w:tc>
+          <w:tcPr>
+            <w:tcW w:w="6556" w:type="dxa"/>
+          </w:tcPr>
+          <w:p>
+            <w:r>
+              <w:t>RNF01</w:t>
+            </w:r>
+          </w:p>
+        </w:tc>
+      </w:tr>
+      <w:tr>
+        <w:tc>
+          <w:tcPr>
+            <w:tcW w:w="8644" w:type="dxa"/>
+            <w:gridSpan w:val="2"/>
+          </w:tcPr>
+          <w:p>
+            <w:pPr>
+              <w:rPr>
+                <w:b/>
+              </w:rPr>
+            </w:pPr>
+            <w:r>
+              <w:rPr>
+                <w:b/>
+              </w:rPr>
+              <w:t xml:space="preserve">Prioridad del requerimiento:    </w:t>
+            </w:r>
+          </w:p>
+          <w:p>
+            <w:r>
+              <w:t>Media</w:t>
+            </w:r>
+          </w:p>
+        </w:tc>
+      </w:tr>
+    </w:tbl>
+    <w:p/>
+    <w:p/>
+    <w:tbl>
+      <w:tblPr>
+        <w:tblStyle w:val="15"/>
+        <w:tblW w:w="8644" w:type="dxa"/>
+        <w:tblInd w:w="-108" w:type="dxa"/>
+        <w:tblBorders>
+          <w:top w:val="single" w:sz="4" w:space="0" w:color="000000"/>
+          <w:left w:val="single" w:sz="4" w:space="0" w:color="000000"/>
+          <w:bottom w:val="single" w:sz="4" w:space="0" w:color="000000"/>
+          <w:right w:val="single" w:sz="4" w:space="0" w:color="000000"/>
+          <w:insideH w:val="single" w:sz="4" w:space="0" w:color="000000"/>
+          <w:insideV w:val="single" w:sz="4" w:space="0" w:color="000000"/>
+        </w:tblBorders>
+        <w:tblLayout w:type="fixed"/>
+        <w:tblLook w:val="0000" w:firstRow="0" w:lastRow="0" w:firstColumn="0" w:lastColumn="0" w:noHBand="0" w:noVBand="0"/>
+      </w:tblPr>
+      <w:tblGrid>
+        <w:gridCol w:w="2088"/>
+        <w:gridCol w:w="6556"/>
+      </w:tblGrid>
+      <w:tr>
+        <w:trPr>
+          <w:trHeight w:val="510"/>
+        </w:trPr>
+        <w:tc>
+          <w:tcPr>
+            <w:tcW w:w="2088" w:type="dxa"/>
+          </w:tcPr>
+          <w:p>
+            <w:r>
+              <w:rPr>
+                <w:b/>
+              </w:rPr>
+              <w:t xml:space="preserve">Identificación del requerimiento: </w:t>
+            </w:r>
+          </w:p>
+        </w:tc>
+        <w:tc>
+          <w:tcPr>
+            <w:tcW w:w="6556" w:type="dxa"/>
+          </w:tcPr>
+          <w:p>
+            <w:r>
+              <w:t xml:space="preserve">RF27-Consultar </w:t>
+            </w:r>
+            <w:r>
+              <w:t>Menú</w:t>
+            </w:r>
+          </w:p>
+        </w:tc>
+      </w:tr>
+      <w:tr>
+        <w:tc>
+          <w:tcPr>
+            <w:tcW w:w="2088" w:type="dxa"/>
+          </w:tcPr>
+          <w:p>
+            <w:r>
+              <w:rPr>
+                <w:b/>
+              </w:rPr>
+              <w:t xml:space="preserve">Nombre del Requerimiento: </w:t>
+            </w:r>
+          </w:p>
+        </w:tc>
+        <w:tc>
+          <w:tcPr>
+            <w:tcW w:w="6556" w:type="dxa"/>
+          </w:tcPr>
+          <w:p>
+            <w:r>
+              <w:t xml:space="preserve">Consultar </w:t>
+            </w:r>
+            <w:r>
+              <w:t>Menú</w:t>
+            </w:r>
+          </w:p>
+        </w:tc>
+      </w:tr>
+      <w:tr>
+        <w:trPr>
+          <w:trHeight w:val="319"/>
+        </w:trPr>
+        <w:tc>
+          <w:tcPr>
+            <w:tcW w:w="2088" w:type="dxa"/>
+          </w:tcPr>
+          <w:p>
+            <w:r>
+              <w:rPr>
+                <w:b/>
+              </w:rPr>
+              <w:t xml:space="preserve">Características: </w:t>
+            </w:r>
+          </w:p>
+        </w:tc>
+        <w:tc>
+          <w:tcPr>
+            <w:tcW w:w="6556" w:type="dxa"/>
+          </w:tcPr>
+          <w:p>
+            <w:pPr>
+              <w:jc w:val="both"/>
+            </w:pPr>
+            <w:r>
+              <w:t>El sistema permite consultar la información relacionada a</w:t>
+            </w:r>
+            <w:r>
+              <w:t>l menú registrado en el sistema.</w:t>
+            </w:r>
+          </w:p>
+        </w:tc>
+      </w:tr>
+      <w:tr>
+        <w:tc>
+          <w:tcPr>
+            <w:tcW w:w="2088" w:type="dxa"/>
+          </w:tcPr>
+          <w:p>
+            <w:r>
+              <w:rPr>
+                <w:b/>
+              </w:rPr>
+              <w:t>Descripción del requerimiento:</w:t>
+            </w:r>
+            <w:r>
+              <w:rPr>
+                <w:b/>
+                <w:i/>
+              </w:rPr>
+              <w:t xml:space="preserve"> </w:t>
+            </w:r>
+          </w:p>
+        </w:tc>
+        <w:tc>
+          <w:tcPr>
+            <w:tcW w:w="6556" w:type="dxa"/>
+          </w:tcPr>
+          <w:p>
+            <w:r>
+              <w:t>El usuario y administrador podran consultar el menu que se encuentra disponible.</w:t>
+            </w:r>
+          </w:p>
+        </w:tc>
+      </w:tr>
+      <w:tr>
+        <w:tc>
+          <w:tcPr>
+            <w:tcW w:w="2088" w:type="dxa"/>
+          </w:tcPr>
+          <w:p>
+            <w:r>
+              <w:rPr>
+                <w:b/>
+              </w:rPr>
+              <w:t xml:space="preserve">Requerimiento NO funcional: </w:t>
+            </w:r>
+          </w:p>
+        </w:tc>
+        <w:tc>
+          <w:tcPr>
+            <w:tcW w:w="6556" w:type="dxa"/>
+          </w:tcPr>
+          <w:p>
+            <w:r>
+              <w:t>RNF01</w:t>
+            </w:r>
+          </w:p>
+        </w:tc>
+      </w:tr>
+      <w:tr>
+        <w:tc>
+          <w:tcPr>
+            <w:tcW w:w="8644" w:type="dxa"/>
+            <w:gridSpan w:val="2"/>
+          </w:tcPr>
+          <w:p>
+            <w:r>
+              <w:rPr>
+                <w:b/>
+              </w:rPr>
+              <w:t xml:space="preserve">Prioridad del requerimiento:     </w:t>
+            </w:r>
+          </w:p>
+          <w:p>
+            <w:r>
+              <w:t>Media</w:t>
+            </w:r>
+          </w:p>
+        </w:tc>
+      </w:tr>
+    </w:tbl>
+    <w:p>
+      <w:pPr>
+        <w:rPr>
+          <w:lang w:val="es-ES"/>
+        </w:rPr>
+      </w:pPr>
+    </w:p>
+    <w:p>
+      <w:pPr>
+        <w:rPr>
+          <w:lang w:val="es-ES"/>
+        </w:rPr>
+      </w:pPr>
+    </w:p>
+    <w:p>
+      <w:pPr>
+        <w:rPr>
+          <w:lang w:val="es-ES"/>
+        </w:rPr>
+      </w:pPr>
+    </w:p>
+    <w:p>
+      <w:pPr>
+        <w:rPr>
+          <w:lang w:val="es-ES"/>
+        </w:rPr>
+      </w:pPr>
+    </w:p>
+    <w:p>
+      <w:pPr>
+        <w:rPr>
+          <w:lang w:val="es-ES"/>
+        </w:rPr>
+      </w:pPr>
+    </w:p>
+    <w:p>
+      <w:pPr>
+        <w:rPr>
+          <w:lang w:val="es-ES"/>
+        </w:rPr>
+      </w:pPr>
+    </w:p>
     <w:p>
       <w:pPr>
         <w:pStyle w:val="Ttulo2"/>
@@ -19282,7 +20601,6 @@
                 <w:b/>
                 <w:color w:val="000000"/>
               </w:rPr>
-              <w:lastRenderedPageBreak/>
               <w:t xml:space="preserve">Características: </w:t>
             </w:r>
           </w:p>
@@ -19557,6 +20875,7 @@
               <w:rPr>
                 <w:b/>
               </w:rPr>
+              <w:lastRenderedPageBreak/>
               <w:t xml:space="preserve">Prioridad del requerimiento:     </w:t>
             </w:r>
           </w:p>
@@ -19856,23 +21175,6 @@
     </w:p>
     <w:p>
       <w:pPr>
-        <w:widowControl w:val="0"/>
-        <w:pBdr>
-          <w:top w:val="nil"/>
-          <w:left w:val="nil"/>
-          <w:bottom w:val="nil"/>
-          <w:right w:val="nil"/>
-          <w:between w:val="nil"/>
-        </w:pBdr>
-        <w:ind w:left="1920"/>
-        <w:rPr>
-          <w:i/>
-          <w:color w:val="000000"/>
-        </w:rPr>
-      </w:pPr>
-    </w:p>
-    <w:p>
-      <w:pPr>
         <w:pStyle w:val="Ttulo3"/>
         <w:widowControl w:val="0"/>
         <w:numPr>
@@ -20891,6 +22193,7 @@
                 <w:sz w:val="20"/>
                 <w:szCs w:val="20"/>
               </w:rPr>
+              <w:lastRenderedPageBreak/>
               <w:t>Sistema Operativo</w:t>
             </w:r>
           </w:p>
@@ -23864,7 +25167,7 @@
 </file>
 
 <file path=customXml/itemProps1.xml><?xml version="1.0" encoding="utf-8"?>
-<ds:datastoreItem xmlns:ds="http://schemas.openxmlformats.org/officeDocument/2006/customXml" ds:itemID="{59A7CAA6-210E-844E-B55D-F64FBCB01574}">
+<ds:datastoreItem xmlns:ds="http://schemas.openxmlformats.org/officeDocument/2006/customXml" ds:itemID="{ECB98D9F-AA57-6A49-A899-130B0E80CBBB}">
   <ds:schemaRefs>
     <ds:schemaRef ds:uri="http://schemas.openxmlformats.org/officeDocument/2006/bibliography"/>
   </ds:schemaRefs>

</xml_diff>